<commit_message>
3d model and SchemaPP finished
</commit_message>
<xml_diff>
--- a/text-content.docx
+++ b/text-content.docx
@@ -6048,7 +6048,7 @@
                     <a:blip r:embed="rId18">
                       <a:extLst>
                         <a:ext uri="{BEBA8EAE-BF5A-486C-A8C5-ECC9F3942E4B}">
-                          <a14:imgProps xmlns:arto="http://schemas.microsoft.com/office/word/2006/arto" xmlns:a14="http://schemas.microsoft.com/office/drawing/2010/main" xmlns:wps="http://schemas.microsoft.com/office/word/2010/wordprocessingShape" xmlns:wpi="http://schemas.microsoft.com/office/word/2010/wordprocessingInk" xmlns:wpg="http://schemas.microsoft.com/office/word/2010/wordprocessingGroup" xmlns:w16se="http://schemas.microsoft.com/office/word/2015/wordml/symex" xmlns:w15="http://schemas.microsoft.com/office/word/2012/wordml" xmlns:w14="http://schemas.microsoft.com/office/word/2010/wordml" xmlns:w="http://schemas.openxmlformats.org/wordprocessingml/2006/main" xmlns:w10="urn:schemas-microsoft-com:office:word" xmlns:wp14="http://schemas.microsoft.com/office/word/2010/wordprocessingDrawing" xmlns:v="urn:schemas-microsoft-com:vml" xmlns:o="urn:schemas-microsoft-com:office:office" xmlns:mc="http://schemas.openxmlformats.org/markup-compatibility/2006" xmlns:cx1="http://schemas.microsoft.com/office/drawing/2015/9/8/chartex" xmlns:cx="http://schemas.microsoft.com/office/drawing/2014/chartex" xmlns:wpc="http://schemas.microsoft.com/office/word/2010/wordprocessingCanvas" xmlns="">
+                          <a14:imgProps xmlns="" xmlns:wpc="http://schemas.microsoft.com/office/word/2010/wordprocessingCanvas" xmlns:cx="http://schemas.microsoft.com/office/drawing/2014/chartex" xmlns:cx1="http://schemas.microsoft.com/office/drawing/2015/9/8/chartex" xmlns:mc="http://schemas.openxmlformats.org/markup-compatibility/2006" xmlns:o="urn:schemas-microsoft-com:office:office" xmlns:v="urn:schemas-microsoft-com:vml" xmlns:wp14="http://schemas.microsoft.com/office/word/2010/wordprocessingDrawing" xmlns:w10="urn:schemas-microsoft-com:office:word" xmlns:w="http://schemas.openxmlformats.org/wordprocessingml/2006/main" xmlns:w14="http://schemas.microsoft.com/office/word/2010/wordml" xmlns:w15="http://schemas.microsoft.com/office/word/2012/wordml" xmlns:w16se="http://schemas.microsoft.com/office/word/2015/wordml/symex" xmlns:wpg="http://schemas.microsoft.com/office/word/2010/wordprocessingGroup" xmlns:wpi="http://schemas.microsoft.com/office/word/2010/wordprocessingInk" xmlns:wps="http://schemas.microsoft.com/office/word/2010/wordprocessingShape" xmlns:a14="http://schemas.microsoft.com/office/drawing/2010/main" xmlns:arto="http://schemas.microsoft.com/office/word/2006/arto">
                             <a14:imgLayer r:embed="rId19">
                               <a14:imgEffect>
                                 <a14:saturation sat="0"/>
@@ -6057,7 +6057,7 @@
                           </a14:imgProps>
                         </a:ext>
                         <a:ext uri="{28A0092B-C50C-407E-A947-70E740481C1C}">
-                          <a14:useLocalDpi xmlns:arto="http://schemas.microsoft.com/office/word/2006/arto" xmlns:a14="http://schemas.microsoft.com/office/drawing/2010/main" xmlns:wps="http://schemas.microsoft.com/office/word/2010/wordprocessingShape" xmlns:wpi="http://schemas.microsoft.com/office/word/2010/wordprocessingInk" xmlns:wpg="http://schemas.microsoft.com/office/word/2010/wordprocessingGroup" xmlns:w16se="http://schemas.microsoft.com/office/word/2015/wordml/symex" xmlns:w15="http://schemas.microsoft.com/office/word/2012/wordml" xmlns:w14="http://schemas.microsoft.com/office/word/2010/wordml" xmlns:w="http://schemas.openxmlformats.org/wordprocessingml/2006/main" xmlns:w10="urn:schemas-microsoft-com:office:word" xmlns:wp14="http://schemas.microsoft.com/office/word/2010/wordprocessingDrawing" xmlns:v="urn:schemas-microsoft-com:vml" xmlns:o="urn:schemas-microsoft-com:office:office" xmlns:mc="http://schemas.openxmlformats.org/markup-compatibility/2006" xmlns:cx1="http://schemas.microsoft.com/office/drawing/2015/9/8/chartex" xmlns:cx="http://schemas.microsoft.com/office/drawing/2014/chartex" xmlns:wpc="http://schemas.microsoft.com/office/word/2010/wordprocessingCanvas" xmlns="" val="0"/>
+                          <a14:useLocalDpi xmlns="" xmlns:wpc="http://schemas.microsoft.com/office/word/2010/wordprocessingCanvas" xmlns:cx="http://schemas.microsoft.com/office/drawing/2014/chartex" xmlns:cx1="http://schemas.microsoft.com/office/drawing/2015/9/8/chartex" xmlns:mc="http://schemas.openxmlformats.org/markup-compatibility/2006" xmlns:o="urn:schemas-microsoft-com:office:office" xmlns:v="urn:schemas-microsoft-com:vml" xmlns:wp14="http://schemas.microsoft.com/office/word/2010/wordprocessingDrawing" xmlns:w10="urn:schemas-microsoft-com:office:word" xmlns:w="http://schemas.openxmlformats.org/wordprocessingml/2006/main" xmlns:w14="http://schemas.microsoft.com/office/word/2010/wordml" xmlns:w15="http://schemas.microsoft.com/office/word/2012/wordml" xmlns:w16se="http://schemas.microsoft.com/office/word/2015/wordml/symex" xmlns:wpg="http://schemas.microsoft.com/office/word/2010/wordprocessingGroup" xmlns:wpi="http://schemas.microsoft.com/office/word/2010/wordprocessingInk" xmlns:wps="http://schemas.microsoft.com/office/word/2010/wordprocessingShape" xmlns:a14="http://schemas.microsoft.com/office/drawing/2010/main" xmlns:arto="http://schemas.microsoft.com/office/word/2006/arto" val="0"/>
                         </a:ext>
                       </a:extLst>
                     </a:blip>
@@ -7604,7 +7604,7 @@
                     <a:blip r:embed="rId20">
                       <a:extLst>
                         <a:ext uri="{28A0092B-C50C-407E-A947-70E740481C1C}">
-                          <a14:useLocalDpi xmlns:arto="http://schemas.microsoft.com/office/word/2006/arto" xmlns:a14="http://schemas.microsoft.com/office/drawing/2010/main" xmlns:wps="http://schemas.microsoft.com/office/word/2010/wordprocessingShape" xmlns:wpi="http://schemas.microsoft.com/office/word/2010/wordprocessingInk" xmlns:wpg="http://schemas.microsoft.com/office/word/2010/wordprocessingGroup" xmlns:w16se="http://schemas.microsoft.com/office/word/2015/wordml/symex" xmlns:w15="http://schemas.microsoft.com/office/word/2012/wordml" xmlns:w14="http://schemas.microsoft.com/office/word/2010/wordml" xmlns:w="http://schemas.openxmlformats.org/wordprocessingml/2006/main" xmlns:w10="urn:schemas-microsoft-com:office:word" xmlns:wp14="http://schemas.microsoft.com/office/word/2010/wordprocessingDrawing" xmlns:v="urn:schemas-microsoft-com:vml" xmlns:o="urn:schemas-microsoft-com:office:office" xmlns:mc="http://schemas.openxmlformats.org/markup-compatibility/2006" xmlns:cx1="http://schemas.microsoft.com/office/drawing/2015/9/8/chartex" xmlns:cx="http://schemas.microsoft.com/office/drawing/2014/chartex" xmlns:wpc="http://schemas.microsoft.com/office/word/2010/wordprocessingCanvas" xmlns="" val="0"/>
+                          <a14:useLocalDpi xmlns="" xmlns:wpc="http://schemas.microsoft.com/office/word/2010/wordprocessingCanvas" xmlns:cx="http://schemas.microsoft.com/office/drawing/2014/chartex" xmlns:cx1="http://schemas.microsoft.com/office/drawing/2015/9/8/chartex" xmlns:mc="http://schemas.openxmlformats.org/markup-compatibility/2006" xmlns:o="urn:schemas-microsoft-com:office:office" xmlns:v="urn:schemas-microsoft-com:vml" xmlns:wp14="http://schemas.microsoft.com/office/word/2010/wordprocessingDrawing" xmlns:w10="urn:schemas-microsoft-com:office:word" xmlns:w="http://schemas.openxmlformats.org/wordprocessingml/2006/main" xmlns:w14="http://schemas.microsoft.com/office/word/2010/wordml" xmlns:w15="http://schemas.microsoft.com/office/word/2012/wordml" xmlns:w16se="http://schemas.microsoft.com/office/word/2015/wordml/symex" xmlns:wpg="http://schemas.microsoft.com/office/word/2010/wordprocessingGroup" xmlns:wpi="http://schemas.microsoft.com/office/word/2010/wordprocessingInk" xmlns:wps="http://schemas.microsoft.com/office/word/2010/wordprocessingShape" xmlns:a14="http://schemas.microsoft.com/office/drawing/2010/main" xmlns:arto="http://schemas.microsoft.com/office/word/2006/arto" val="0"/>
                         </a:ext>
                       </a:extLst>
                     </a:blip>
@@ -8074,7 +8074,7 @@
                           <a:blip r:embed="rId21">
                             <a:extLst>
                               <a:ext uri="{BEBA8EAE-BF5A-486C-A8C5-ECC9F3942E4B}">
-                                <a14:imgProps xmlns:arto="http://schemas.microsoft.com/office/word/2006/arto" xmlns:a14="http://schemas.microsoft.com/office/drawing/2010/main" xmlns:wps="http://schemas.microsoft.com/office/word/2010/wordprocessingShape" xmlns:wpi="http://schemas.microsoft.com/office/word/2010/wordprocessingInk" xmlns:wpg="http://schemas.microsoft.com/office/word/2010/wordprocessingGroup" xmlns:w16se="http://schemas.microsoft.com/office/word/2015/wordml/symex" xmlns:w15="http://schemas.microsoft.com/office/word/2012/wordml" xmlns:w14="http://schemas.microsoft.com/office/word/2010/wordml" xmlns:w="http://schemas.openxmlformats.org/wordprocessingml/2006/main" xmlns:w10="urn:schemas-microsoft-com:office:word" xmlns:wp14="http://schemas.microsoft.com/office/word/2010/wordprocessingDrawing" xmlns:v="urn:schemas-microsoft-com:vml" xmlns:o="urn:schemas-microsoft-com:office:office" xmlns:mc="http://schemas.openxmlformats.org/markup-compatibility/2006" xmlns:cx1="http://schemas.microsoft.com/office/drawing/2015/9/8/chartex" xmlns:cx="http://schemas.microsoft.com/office/drawing/2014/chartex" xmlns:wpc="http://schemas.microsoft.com/office/word/2010/wordprocessingCanvas" xmlns="">
+                                <a14:imgProps xmlns="" xmlns:wpc="http://schemas.microsoft.com/office/word/2010/wordprocessingCanvas" xmlns:cx="http://schemas.microsoft.com/office/drawing/2014/chartex" xmlns:cx1="http://schemas.microsoft.com/office/drawing/2015/9/8/chartex" xmlns:mc="http://schemas.openxmlformats.org/markup-compatibility/2006" xmlns:o="urn:schemas-microsoft-com:office:office" xmlns:v="urn:schemas-microsoft-com:vml" xmlns:wp14="http://schemas.microsoft.com/office/word/2010/wordprocessingDrawing" xmlns:w10="urn:schemas-microsoft-com:office:word" xmlns:w="http://schemas.openxmlformats.org/wordprocessingml/2006/main" xmlns:w14="http://schemas.microsoft.com/office/word/2010/wordml" xmlns:w15="http://schemas.microsoft.com/office/word/2012/wordml" xmlns:w16se="http://schemas.microsoft.com/office/word/2015/wordml/symex" xmlns:wpg="http://schemas.microsoft.com/office/word/2010/wordprocessingGroup" xmlns:wpi="http://schemas.microsoft.com/office/word/2010/wordprocessingInk" xmlns:wps="http://schemas.microsoft.com/office/word/2010/wordprocessingShape" xmlns:a14="http://schemas.microsoft.com/office/drawing/2010/main" xmlns:arto="http://schemas.microsoft.com/office/word/2006/arto">
                                   <a14:imgLayer r:embed="rId22">
                                     <a14:imgEffect>
                                       <a14:saturation sat="0"/>
@@ -8083,7 +8083,7 @@
                                 </a14:imgProps>
                               </a:ext>
                               <a:ext uri="{28A0092B-C50C-407E-A947-70E740481C1C}">
-                                <a14:useLocalDpi xmlns:arto="http://schemas.microsoft.com/office/word/2006/arto" xmlns:a14="http://schemas.microsoft.com/office/drawing/2010/main" xmlns:wps="http://schemas.microsoft.com/office/word/2010/wordprocessingShape" xmlns:wpi="http://schemas.microsoft.com/office/word/2010/wordprocessingInk" xmlns:wpg="http://schemas.microsoft.com/office/word/2010/wordprocessingGroup" xmlns:w16se="http://schemas.microsoft.com/office/word/2015/wordml/symex" xmlns:w15="http://schemas.microsoft.com/office/word/2012/wordml" xmlns:w14="http://schemas.microsoft.com/office/word/2010/wordml" xmlns:w="http://schemas.openxmlformats.org/wordprocessingml/2006/main" xmlns:w10="urn:schemas-microsoft-com:office:word" xmlns:wp14="http://schemas.microsoft.com/office/word/2010/wordprocessingDrawing" xmlns:v="urn:schemas-microsoft-com:vml" xmlns:o="urn:schemas-microsoft-com:office:office" xmlns:mc="http://schemas.openxmlformats.org/markup-compatibility/2006" xmlns:cx1="http://schemas.microsoft.com/office/drawing/2015/9/8/chartex" xmlns:cx="http://schemas.microsoft.com/office/drawing/2014/chartex" xmlns:wpc="http://schemas.microsoft.com/office/word/2010/wordprocessingCanvas" xmlns="" val="0"/>
+                                <a14:useLocalDpi xmlns="" xmlns:wpc="http://schemas.microsoft.com/office/word/2010/wordprocessingCanvas" xmlns:cx="http://schemas.microsoft.com/office/drawing/2014/chartex" xmlns:cx1="http://schemas.microsoft.com/office/drawing/2015/9/8/chartex" xmlns:mc="http://schemas.openxmlformats.org/markup-compatibility/2006" xmlns:o="urn:schemas-microsoft-com:office:office" xmlns:v="urn:schemas-microsoft-com:vml" xmlns:wp14="http://schemas.microsoft.com/office/word/2010/wordprocessingDrawing" xmlns:w10="urn:schemas-microsoft-com:office:word" xmlns:w="http://schemas.openxmlformats.org/wordprocessingml/2006/main" xmlns:w14="http://schemas.microsoft.com/office/word/2010/wordml" xmlns:w15="http://schemas.microsoft.com/office/word/2012/wordml" xmlns:w16se="http://schemas.microsoft.com/office/word/2015/wordml/symex" xmlns:wpg="http://schemas.microsoft.com/office/word/2010/wordprocessingGroup" xmlns:wpi="http://schemas.microsoft.com/office/word/2010/wordprocessingInk" xmlns:wps="http://schemas.microsoft.com/office/word/2010/wordprocessingShape" xmlns:a14="http://schemas.microsoft.com/office/drawing/2010/main" xmlns:arto="http://schemas.microsoft.com/office/word/2006/arto" val="0"/>
                               </a:ext>
                             </a:extLst>
                           </a:blip>
@@ -8516,7 +8516,7 @@
                           <a:blip r:embed="rId23">
                             <a:extLst>
                               <a:ext uri="{BEBA8EAE-BF5A-486C-A8C5-ECC9F3942E4B}">
-                                <a14:imgProps xmlns:arto="http://schemas.microsoft.com/office/word/2006/arto" xmlns:a14="http://schemas.microsoft.com/office/drawing/2010/main" xmlns:wps="http://schemas.microsoft.com/office/word/2010/wordprocessingShape" xmlns:wpi="http://schemas.microsoft.com/office/word/2010/wordprocessingInk" xmlns:wpg="http://schemas.microsoft.com/office/word/2010/wordprocessingGroup" xmlns:w16se="http://schemas.microsoft.com/office/word/2015/wordml/symex" xmlns:w15="http://schemas.microsoft.com/office/word/2012/wordml" xmlns:w14="http://schemas.microsoft.com/office/word/2010/wordml" xmlns:w="http://schemas.openxmlformats.org/wordprocessingml/2006/main" xmlns:w10="urn:schemas-microsoft-com:office:word" xmlns:wp14="http://schemas.microsoft.com/office/word/2010/wordprocessingDrawing" xmlns:v="urn:schemas-microsoft-com:vml" xmlns:o="urn:schemas-microsoft-com:office:office" xmlns:mc="http://schemas.openxmlformats.org/markup-compatibility/2006" xmlns:cx1="http://schemas.microsoft.com/office/drawing/2015/9/8/chartex" xmlns:cx="http://schemas.microsoft.com/office/drawing/2014/chartex" xmlns:wpc="http://schemas.microsoft.com/office/word/2010/wordprocessingCanvas" xmlns="">
+                                <a14:imgProps xmlns="" xmlns:wpc="http://schemas.microsoft.com/office/word/2010/wordprocessingCanvas" xmlns:cx="http://schemas.microsoft.com/office/drawing/2014/chartex" xmlns:cx1="http://schemas.microsoft.com/office/drawing/2015/9/8/chartex" xmlns:mc="http://schemas.openxmlformats.org/markup-compatibility/2006" xmlns:o="urn:schemas-microsoft-com:office:office" xmlns:v="urn:schemas-microsoft-com:vml" xmlns:wp14="http://schemas.microsoft.com/office/word/2010/wordprocessingDrawing" xmlns:w10="urn:schemas-microsoft-com:office:word" xmlns:w="http://schemas.openxmlformats.org/wordprocessingml/2006/main" xmlns:w14="http://schemas.microsoft.com/office/word/2010/wordml" xmlns:w15="http://schemas.microsoft.com/office/word/2012/wordml" xmlns:w16se="http://schemas.microsoft.com/office/word/2015/wordml/symex" xmlns:wpg="http://schemas.microsoft.com/office/word/2010/wordprocessingGroup" xmlns:wpi="http://schemas.microsoft.com/office/word/2010/wordprocessingInk" xmlns:wps="http://schemas.microsoft.com/office/word/2010/wordprocessingShape" xmlns:a14="http://schemas.microsoft.com/office/drawing/2010/main" xmlns:arto="http://schemas.microsoft.com/office/word/2006/arto">
                                   <a14:imgLayer r:embed="rId24">
                                     <a14:imgEffect>
                                       <a14:saturation sat="0"/>
@@ -8525,7 +8525,7 @@
                                 </a14:imgProps>
                               </a:ext>
                               <a:ext uri="{28A0092B-C50C-407E-A947-70E740481C1C}">
-                                <a14:useLocalDpi xmlns:arto="http://schemas.microsoft.com/office/word/2006/arto" xmlns:a14="http://schemas.microsoft.com/office/drawing/2010/main" xmlns:wps="http://schemas.microsoft.com/office/word/2010/wordprocessingShape" xmlns:wpi="http://schemas.microsoft.com/office/word/2010/wordprocessingInk" xmlns:wpg="http://schemas.microsoft.com/office/word/2010/wordprocessingGroup" xmlns:w16se="http://schemas.microsoft.com/office/word/2015/wordml/symex" xmlns:w15="http://schemas.microsoft.com/office/word/2012/wordml" xmlns:w14="http://schemas.microsoft.com/office/word/2010/wordml" xmlns:w="http://schemas.openxmlformats.org/wordprocessingml/2006/main" xmlns:w10="urn:schemas-microsoft-com:office:word" xmlns:wp14="http://schemas.microsoft.com/office/word/2010/wordprocessingDrawing" xmlns:v="urn:schemas-microsoft-com:vml" xmlns:o="urn:schemas-microsoft-com:office:office" xmlns:mc="http://schemas.openxmlformats.org/markup-compatibility/2006" xmlns:cx1="http://schemas.microsoft.com/office/drawing/2015/9/8/chartex" xmlns:cx="http://schemas.microsoft.com/office/drawing/2014/chartex" xmlns:wpc="http://schemas.microsoft.com/office/word/2010/wordprocessingCanvas" xmlns="" val="0"/>
+                                <a14:useLocalDpi xmlns="" xmlns:wpc="http://schemas.microsoft.com/office/word/2010/wordprocessingCanvas" xmlns:cx="http://schemas.microsoft.com/office/drawing/2014/chartex" xmlns:cx1="http://schemas.microsoft.com/office/drawing/2015/9/8/chartex" xmlns:mc="http://schemas.openxmlformats.org/markup-compatibility/2006" xmlns:o="urn:schemas-microsoft-com:office:office" xmlns:v="urn:schemas-microsoft-com:vml" xmlns:wp14="http://schemas.microsoft.com/office/word/2010/wordprocessingDrawing" xmlns:w10="urn:schemas-microsoft-com:office:word" xmlns:w="http://schemas.openxmlformats.org/wordprocessingml/2006/main" xmlns:w14="http://schemas.microsoft.com/office/word/2010/wordml" xmlns:w15="http://schemas.microsoft.com/office/word/2012/wordml" xmlns:w16se="http://schemas.microsoft.com/office/word/2015/wordml/symex" xmlns:wpg="http://schemas.microsoft.com/office/word/2010/wordprocessingGroup" xmlns:wpi="http://schemas.microsoft.com/office/word/2010/wordprocessingInk" xmlns:wps="http://schemas.microsoft.com/office/word/2010/wordprocessingShape" xmlns:a14="http://schemas.microsoft.com/office/drawing/2010/main" xmlns:arto="http://schemas.microsoft.com/office/word/2006/arto" val="0"/>
                               </a:ext>
                             </a:extLst>
                           </a:blip>
@@ -8546,7 +8546,7 @@
                           </a:ln>
                           <a:extLst>
                             <a:ext uri="{53640926-AAD7-44D8-BBD7-CCE9431645EC}">
-                              <a14:shadowObscured xmlns:arto="http://schemas.microsoft.com/office/word/2006/arto" xmlns:a14="http://schemas.microsoft.com/office/drawing/2010/main" xmlns:wps="http://schemas.microsoft.com/office/word/2010/wordprocessingShape" xmlns:wpi="http://schemas.microsoft.com/office/word/2010/wordprocessingInk" xmlns:wpg="http://schemas.microsoft.com/office/word/2010/wordprocessingGroup" xmlns:w16se="http://schemas.microsoft.com/office/word/2015/wordml/symex" xmlns:w15="http://schemas.microsoft.com/office/word/2012/wordml" xmlns:w14="http://schemas.microsoft.com/office/word/2010/wordml" xmlns:w="http://schemas.openxmlformats.org/wordprocessingml/2006/main" xmlns:w10="urn:schemas-microsoft-com:office:word" xmlns:wp14="http://schemas.microsoft.com/office/word/2010/wordprocessingDrawing" xmlns:v="urn:schemas-microsoft-com:vml" xmlns:o="urn:schemas-microsoft-com:office:office" xmlns:mc="http://schemas.openxmlformats.org/markup-compatibility/2006" xmlns:cx1="http://schemas.microsoft.com/office/drawing/2015/9/8/chartex" xmlns:cx="http://schemas.microsoft.com/office/drawing/2014/chartex" xmlns:wpc="http://schemas.microsoft.com/office/word/2010/wordprocessingCanvas" xmlns=""/>
+                              <a14:shadowObscured xmlns="" xmlns:wpc="http://schemas.microsoft.com/office/word/2010/wordprocessingCanvas" xmlns:cx="http://schemas.microsoft.com/office/drawing/2014/chartex" xmlns:cx1="http://schemas.microsoft.com/office/drawing/2015/9/8/chartex" xmlns:mc="http://schemas.openxmlformats.org/markup-compatibility/2006" xmlns:o="urn:schemas-microsoft-com:office:office" xmlns:v="urn:schemas-microsoft-com:vml" xmlns:wp14="http://schemas.microsoft.com/office/word/2010/wordprocessingDrawing" xmlns:w10="urn:schemas-microsoft-com:office:word" xmlns:w="http://schemas.openxmlformats.org/wordprocessingml/2006/main" xmlns:w14="http://schemas.microsoft.com/office/word/2010/wordml" xmlns:w15="http://schemas.microsoft.com/office/word/2012/wordml" xmlns:w16se="http://schemas.microsoft.com/office/word/2015/wordml/symex" xmlns:wpg="http://schemas.microsoft.com/office/word/2010/wordprocessingGroup" xmlns:wpi="http://schemas.microsoft.com/office/word/2010/wordprocessingInk" xmlns:wps="http://schemas.microsoft.com/office/word/2010/wordprocessingShape" xmlns:a14="http://schemas.microsoft.com/office/drawing/2010/main" xmlns:arto="http://schemas.microsoft.com/office/word/2006/arto"/>
                             </a:ext>
                           </a:extLst>
                         </pic:spPr>
@@ -8777,7 +8777,7 @@
                           <a:blip r:embed="rId25">
                             <a:extLst>
                               <a:ext uri="{BEBA8EAE-BF5A-486C-A8C5-ECC9F3942E4B}">
-                                <a14:imgProps xmlns:arto="http://schemas.microsoft.com/office/word/2006/arto" xmlns:a14="http://schemas.microsoft.com/office/drawing/2010/main" xmlns:wps="http://schemas.microsoft.com/office/word/2010/wordprocessingShape" xmlns:wpi="http://schemas.microsoft.com/office/word/2010/wordprocessingInk" xmlns:wpg="http://schemas.microsoft.com/office/word/2010/wordprocessingGroup" xmlns:w16se="http://schemas.microsoft.com/office/word/2015/wordml/symex" xmlns:w15="http://schemas.microsoft.com/office/word/2012/wordml" xmlns:w14="http://schemas.microsoft.com/office/word/2010/wordml" xmlns:w="http://schemas.openxmlformats.org/wordprocessingml/2006/main" xmlns:w10="urn:schemas-microsoft-com:office:word" xmlns:wp14="http://schemas.microsoft.com/office/word/2010/wordprocessingDrawing" xmlns:v="urn:schemas-microsoft-com:vml" xmlns:o="urn:schemas-microsoft-com:office:office" xmlns:mc="http://schemas.openxmlformats.org/markup-compatibility/2006" xmlns:cx1="http://schemas.microsoft.com/office/drawing/2015/9/8/chartex" xmlns:cx="http://schemas.microsoft.com/office/drawing/2014/chartex" xmlns:wpc="http://schemas.microsoft.com/office/word/2010/wordprocessingCanvas" xmlns="">
+                                <a14:imgProps xmlns="" xmlns:wpc="http://schemas.microsoft.com/office/word/2010/wordprocessingCanvas" xmlns:cx="http://schemas.microsoft.com/office/drawing/2014/chartex" xmlns:cx1="http://schemas.microsoft.com/office/drawing/2015/9/8/chartex" xmlns:mc="http://schemas.openxmlformats.org/markup-compatibility/2006" xmlns:o="urn:schemas-microsoft-com:office:office" xmlns:v="urn:schemas-microsoft-com:vml" xmlns:wp14="http://schemas.microsoft.com/office/word/2010/wordprocessingDrawing" xmlns:w10="urn:schemas-microsoft-com:office:word" xmlns:w="http://schemas.openxmlformats.org/wordprocessingml/2006/main" xmlns:w14="http://schemas.microsoft.com/office/word/2010/wordml" xmlns:w15="http://schemas.microsoft.com/office/word/2012/wordml" xmlns:w16se="http://schemas.microsoft.com/office/word/2015/wordml/symex" xmlns:wpg="http://schemas.microsoft.com/office/word/2010/wordprocessingGroup" xmlns:wpi="http://schemas.microsoft.com/office/word/2010/wordprocessingInk" xmlns:wps="http://schemas.microsoft.com/office/word/2010/wordprocessingShape" xmlns:a14="http://schemas.microsoft.com/office/drawing/2010/main" xmlns:arto="http://schemas.microsoft.com/office/word/2006/arto">
                                   <a14:imgLayer r:embed="rId26">
                                     <a14:imgEffect>
                                       <a14:saturation sat="0"/>
@@ -8786,7 +8786,7 @@
                                 </a14:imgProps>
                               </a:ext>
                               <a:ext uri="{28A0092B-C50C-407E-A947-70E740481C1C}">
-                                <a14:useLocalDpi xmlns:arto="http://schemas.microsoft.com/office/word/2006/arto" xmlns:a14="http://schemas.microsoft.com/office/drawing/2010/main" xmlns:wps="http://schemas.microsoft.com/office/word/2010/wordprocessingShape" xmlns:wpi="http://schemas.microsoft.com/office/word/2010/wordprocessingInk" xmlns:wpg="http://schemas.microsoft.com/office/word/2010/wordprocessingGroup" xmlns:w16se="http://schemas.microsoft.com/office/word/2015/wordml/symex" xmlns:w15="http://schemas.microsoft.com/office/word/2012/wordml" xmlns:w14="http://schemas.microsoft.com/office/word/2010/wordml" xmlns:w="http://schemas.openxmlformats.org/wordprocessingml/2006/main" xmlns:w10="urn:schemas-microsoft-com:office:word" xmlns:wp14="http://schemas.microsoft.com/office/word/2010/wordprocessingDrawing" xmlns:v="urn:schemas-microsoft-com:vml" xmlns:o="urn:schemas-microsoft-com:office:office" xmlns:mc="http://schemas.openxmlformats.org/markup-compatibility/2006" xmlns:cx1="http://schemas.microsoft.com/office/drawing/2015/9/8/chartex" xmlns:cx="http://schemas.microsoft.com/office/drawing/2014/chartex" xmlns:wpc="http://schemas.microsoft.com/office/word/2010/wordprocessingCanvas" xmlns="" val="0"/>
+                                <a14:useLocalDpi xmlns="" xmlns:wpc="http://schemas.microsoft.com/office/word/2010/wordprocessingCanvas" xmlns:cx="http://schemas.microsoft.com/office/drawing/2014/chartex" xmlns:cx1="http://schemas.microsoft.com/office/drawing/2015/9/8/chartex" xmlns:mc="http://schemas.openxmlformats.org/markup-compatibility/2006" xmlns:o="urn:schemas-microsoft-com:office:office" xmlns:v="urn:schemas-microsoft-com:vml" xmlns:wp14="http://schemas.microsoft.com/office/word/2010/wordprocessingDrawing" xmlns:w10="urn:schemas-microsoft-com:office:word" xmlns:w="http://schemas.openxmlformats.org/wordprocessingml/2006/main" xmlns:w14="http://schemas.microsoft.com/office/word/2010/wordml" xmlns:w15="http://schemas.microsoft.com/office/word/2012/wordml" xmlns:w16se="http://schemas.microsoft.com/office/word/2015/wordml/symex" xmlns:wpg="http://schemas.microsoft.com/office/word/2010/wordprocessingGroup" xmlns:wpi="http://schemas.microsoft.com/office/word/2010/wordprocessingInk" xmlns:wps="http://schemas.microsoft.com/office/word/2010/wordprocessingShape" xmlns:a14="http://schemas.microsoft.com/office/drawing/2010/main" xmlns:arto="http://schemas.microsoft.com/office/word/2006/arto" val="0"/>
                               </a:ext>
                             </a:extLst>
                           </a:blip>
@@ -8807,7 +8807,7 @@
                           </a:ln>
                           <a:extLst>
                             <a:ext uri="{53640926-AAD7-44D8-BBD7-CCE9431645EC}">
-                              <a14:shadowObscured xmlns:arto="http://schemas.microsoft.com/office/word/2006/arto" xmlns:a14="http://schemas.microsoft.com/office/drawing/2010/main" xmlns:wps="http://schemas.microsoft.com/office/word/2010/wordprocessingShape" xmlns:wpi="http://schemas.microsoft.com/office/word/2010/wordprocessingInk" xmlns:wpg="http://schemas.microsoft.com/office/word/2010/wordprocessingGroup" xmlns:w16se="http://schemas.microsoft.com/office/word/2015/wordml/symex" xmlns:w15="http://schemas.microsoft.com/office/word/2012/wordml" xmlns:w14="http://schemas.microsoft.com/office/word/2010/wordml" xmlns:w="http://schemas.openxmlformats.org/wordprocessingml/2006/main" xmlns:w10="urn:schemas-microsoft-com:office:word" xmlns:wp14="http://schemas.microsoft.com/office/word/2010/wordprocessingDrawing" xmlns:v="urn:schemas-microsoft-com:vml" xmlns:o="urn:schemas-microsoft-com:office:office" xmlns:mc="http://schemas.openxmlformats.org/markup-compatibility/2006" xmlns:cx1="http://schemas.microsoft.com/office/drawing/2015/9/8/chartex" xmlns:cx="http://schemas.microsoft.com/office/drawing/2014/chartex" xmlns:wpc="http://schemas.microsoft.com/office/word/2010/wordprocessingCanvas" xmlns=""/>
+                              <a14:shadowObscured xmlns="" xmlns:wpc="http://schemas.microsoft.com/office/word/2010/wordprocessingCanvas" xmlns:cx="http://schemas.microsoft.com/office/drawing/2014/chartex" xmlns:cx1="http://schemas.microsoft.com/office/drawing/2015/9/8/chartex" xmlns:mc="http://schemas.openxmlformats.org/markup-compatibility/2006" xmlns:o="urn:schemas-microsoft-com:office:office" xmlns:v="urn:schemas-microsoft-com:vml" xmlns:wp14="http://schemas.microsoft.com/office/word/2010/wordprocessingDrawing" xmlns:w10="urn:schemas-microsoft-com:office:word" xmlns:w="http://schemas.openxmlformats.org/wordprocessingml/2006/main" xmlns:w14="http://schemas.microsoft.com/office/word/2010/wordml" xmlns:w15="http://schemas.microsoft.com/office/word/2012/wordml" xmlns:w16se="http://schemas.microsoft.com/office/word/2015/wordml/symex" xmlns:wpg="http://schemas.microsoft.com/office/word/2010/wordprocessingGroup" xmlns:wpi="http://schemas.microsoft.com/office/word/2010/wordprocessingInk" xmlns:wps="http://schemas.microsoft.com/office/word/2010/wordprocessingShape" xmlns:a14="http://schemas.microsoft.com/office/drawing/2010/main" xmlns:arto="http://schemas.microsoft.com/office/word/2006/arto"/>
                             </a:ext>
                           </a:extLst>
                         </pic:spPr>
@@ -11449,7 +11449,7 @@
                     <a:blip r:embed="rId27">
                       <a:extLst>
                         <a:ext uri="{28A0092B-C50C-407E-A947-70E740481C1C}">
-                          <a14:useLocalDpi xmlns:arto="http://schemas.microsoft.com/office/word/2006/arto" xmlns:a14="http://schemas.microsoft.com/office/drawing/2010/main" xmlns:wps="http://schemas.microsoft.com/office/word/2010/wordprocessingShape" xmlns:wpi="http://schemas.microsoft.com/office/word/2010/wordprocessingInk" xmlns:wpg="http://schemas.microsoft.com/office/word/2010/wordprocessingGroup" xmlns:w16se="http://schemas.microsoft.com/office/word/2015/wordml/symex" xmlns:w15="http://schemas.microsoft.com/office/word/2012/wordml" xmlns:w14="http://schemas.microsoft.com/office/word/2010/wordml" xmlns:w="http://schemas.openxmlformats.org/wordprocessingml/2006/main" xmlns:w10="urn:schemas-microsoft-com:office:word" xmlns:wp14="http://schemas.microsoft.com/office/word/2010/wordprocessingDrawing" xmlns:v="urn:schemas-microsoft-com:vml" xmlns:o="urn:schemas-microsoft-com:office:office" xmlns:mc="http://schemas.openxmlformats.org/markup-compatibility/2006" xmlns:cx1="http://schemas.microsoft.com/office/drawing/2015/9/8/chartex" xmlns:cx="http://schemas.microsoft.com/office/drawing/2014/chartex" xmlns:wpc="http://schemas.microsoft.com/office/word/2010/wordprocessingCanvas" xmlns="" val="0"/>
+                          <a14:useLocalDpi xmlns="" xmlns:wpc="http://schemas.microsoft.com/office/word/2010/wordprocessingCanvas" xmlns:cx="http://schemas.microsoft.com/office/drawing/2014/chartex" xmlns:cx1="http://schemas.microsoft.com/office/drawing/2015/9/8/chartex" xmlns:mc="http://schemas.openxmlformats.org/markup-compatibility/2006" xmlns:o="urn:schemas-microsoft-com:office:office" xmlns:v="urn:schemas-microsoft-com:vml" xmlns:wp14="http://schemas.microsoft.com/office/word/2010/wordprocessingDrawing" xmlns:w10="urn:schemas-microsoft-com:office:word" xmlns:w="http://schemas.openxmlformats.org/wordprocessingml/2006/main" xmlns:w14="http://schemas.microsoft.com/office/word/2010/wordml" xmlns:w15="http://schemas.microsoft.com/office/word/2012/wordml" xmlns:w16se="http://schemas.microsoft.com/office/word/2015/wordml/symex" xmlns:wpg="http://schemas.microsoft.com/office/word/2010/wordprocessingGroup" xmlns:wpi="http://schemas.microsoft.com/office/word/2010/wordprocessingInk" xmlns:wps="http://schemas.microsoft.com/office/word/2010/wordprocessingShape" xmlns:a14="http://schemas.microsoft.com/office/drawing/2010/main" xmlns:arto="http://schemas.microsoft.com/office/word/2006/arto" val="0"/>
                         </a:ext>
                       </a:extLst>
                     </a:blip>
@@ -11559,7 +11559,7 @@
                     <a:blip r:embed="rId28">
                       <a:extLst>
                         <a:ext uri="{28A0092B-C50C-407E-A947-70E740481C1C}">
-                          <a14:useLocalDpi xmlns:arto="http://schemas.microsoft.com/office/word/2006/arto" xmlns:a14="http://schemas.microsoft.com/office/drawing/2010/main" xmlns:wps="http://schemas.microsoft.com/office/word/2010/wordprocessingShape" xmlns:wpi="http://schemas.microsoft.com/office/word/2010/wordprocessingInk" xmlns:wpg="http://schemas.microsoft.com/office/word/2010/wordprocessingGroup" xmlns:w16se="http://schemas.microsoft.com/office/word/2015/wordml/symex" xmlns:w15="http://schemas.microsoft.com/office/word/2012/wordml" xmlns:w14="http://schemas.microsoft.com/office/word/2010/wordml" xmlns:w="http://schemas.openxmlformats.org/wordprocessingml/2006/main" xmlns:w10="urn:schemas-microsoft-com:office:word" xmlns:wp14="http://schemas.microsoft.com/office/word/2010/wordprocessingDrawing" xmlns:v="urn:schemas-microsoft-com:vml" xmlns:o="urn:schemas-microsoft-com:office:office" xmlns:mc="http://schemas.openxmlformats.org/markup-compatibility/2006" xmlns:cx1="http://schemas.microsoft.com/office/drawing/2015/9/8/chartex" xmlns:cx="http://schemas.microsoft.com/office/drawing/2014/chartex" xmlns:wpc="http://schemas.microsoft.com/office/word/2010/wordprocessingCanvas" xmlns="" val="0"/>
+                          <a14:useLocalDpi xmlns="" xmlns:wpc="http://schemas.microsoft.com/office/word/2010/wordprocessingCanvas" xmlns:cx="http://schemas.microsoft.com/office/drawing/2014/chartex" xmlns:cx1="http://schemas.microsoft.com/office/drawing/2015/9/8/chartex" xmlns:mc="http://schemas.openxmlformats.org/markup-compatibility/2006" xmlns:o="urn:schemas-microsoft-com:office:office" xmlns:v="urn:schemas-microsoft-com:vml" xmlns:wp14="http://schemas.microsoft.com/office/word/2010/wordprocessingDrawing" xmlns:w10="urn:schemas-microsoft-com:office:word" xmlns:w="http://schemas.openxmlformats.org/wordprocessingml/2006/main" xmlns:w14="http://schemas.microsoft.com/office/word/2010/wordml" xmlns:w15="http://schemas.microsoft.com/office/word/2012/wordml" xmlns:w16se="http://schemas.microsoft.com/office/word/2015/wordml/symex" xmlns:wpg="http://schemas.microsoft.com/office/word/2010/wordprocessingGroup" xmlns:wpi="http://schemas.microsoft.com/office/word/2010/wordprocessingInk" xmlns:wps="http://schemas.microsoft.com/office/word/2010/wordprocessingShape" xmlns:a14="http://schemas.microsoft.com/office/drawing/2010/main" xmlns:arto="http://schemas.microsoft.com/office/word/2006/arto" val="0"/>
                         </a:ext>
                       </a:extLst>
                     </a:blip>
@@ -12092,7 +12092,7 @@
                     <a:blip r:embed="rId30" cstate="print">
                       <a:extLst>
                         <a:ext uri="{28A0092B-C50C-407E-A947-70E740481C1C}">
-                          <a14:useLocalDpi xmlns:arto="http://schemas.microsoft.com/office/word/2006/arto" xmlns:a14="http://schemas.microsoft.com/office/drawing/2010/main" xmlns:wps="http://schemas.microsoft.com/office/word/2010/wordprocessingShape" xmlns:wpi="http://schemas.microsoft.com/office/word/2010/wordprocessingInk" xmlns:wpg="http://schemas.microsoft.com/office/word/2010/wordprocessingGroup" xmlns:w16se="http://schemas.microsoft.com/office/word/2015/wordml/symex" xmlns:w15="http://schemas.microsoft.com/office/word/2012/wordml" xmlns:w14="http://schemas.microsoft.com/office/word/2010/wordml" xmlns:w="http://schemas.openxmlformats.org/wordprocessingml/2006/main" xmlns:w10="urn:schemas-microsoft-com:office:word" xmlns:wp14="http://schemas.microsoft.com/office/word/2010/wordprocessingDrawing" xmlns:v="urn:schemas-microsoft-com:vml" xmlns:o="urn:schemas-microsoft-com:office:office" xmlns:mc="http://schemas.openxmlformats.org/markup-compatibility/2006" xmlns:cx1="http://schemas.microsoft.com/office/drawing/2015/9/8/chartex" xmlns:cx="http://schemas.microsoft.com/office/drawing/2014/chartex" xmlns:wpc="http://schemas.microsoft.com/office/word/2010/wordprocessingCanvas" xmlns="" val="0"/>
+                          <a14:useLocalDpi xmlns="" xmlns:wpc="http://schemas.microsoft.com/office/word/2010/wordprocessingCanvas" xmlns:cx="http://schemas.microsoft.com/office/drawing/2014/chartex" xmlns:cx1="http://schemas.microsoft.com/office/drawing/2015/9/8/chartex" xmlns:mc="http://schemas.openxmlformats.org/markup-compatibility/2006" xmlns:o="urn:schemas-microsoft-com:office:office" xmlns:v="urn:schemas-microsoft-com:vml" xmlns:wp14="http://schemas.microsoft.com/office/word/2010/wordprocessingDrawing" xmlns:w10="urn:schemas-microsoft-com:office:word" xmlns:w="http://schemas.openxmlformats.org/wordprocessingml/2006/main" xmlns:w14="http://schemas.microsoft.com/office/word/2010/wordml" xmlns:w15="http://schemas.microsoft.com/office/word/2012/wordml" xmlns:w16se="http://schemas.microsoft.com/office/word/2015/wordml/symex" xmlns:wpg="http://schemas.microsoft.com/office/word/2010/wordprocessingGroup" xmlns:wpi="http://schemas.microsoft.com/office/word/2010/wordprocessingInk" xmlns:wps="http://schemas.microsoft.com/office/word/2010/wordprocessingShape" xmlns:a14="http://schemas.microsoft.com/office/drawing/2010/main" xmlns:arto="http://schemas.microsoft.com/office/word/2006/arto" val="0"/>
                         </a:ext>
                       </a:extLst>
                     </a:blip>
@@ -14610,7 +14610,7 @@
                     <a:blip r:embed="rId35">
                       <a:extLst>
                         <a:ext uri="{BEBA8EAE-BF5A-486C-A8C5-ECC9F3942E4B}">
-                          <a14:imgProps xmlns:arto="http://schemas.microsoft.com/office/word/2006/arto" xmlns:a14="http://schemas.microsoft.com/office/drawing/2010/main" xmlns:wps="http://schemas.microsoft.com/office/word/2010/wordprocessingShape" xmlns:wpi="http://schemas.microsoft.com/office/word/2010/wordprocessingInk" xmlns:wpg="http://schemas.microsoft.com/office/word/2010/wordprocessingGroup" xmlns:w16se="http://schemas.microsoft.com/office/word/2015/wordml/symex" xmlns:w15="http://schemas.microsoft.com/office/word/2012/wordml" xmlns:w14="http://schemas.microsoft.com/office/word/2010/wordml" xmlns:w="http://schemas.openxmlformats.org/wordprocessingml/2006/main" xmlns:w10="urn:schemas-microsoft-com:office:word" xmlns:wp14="http://schemas.microsoft.com/office/word/2010/wordprocessingDrawing" xmlns:v="urn:schemas-microsoft-com:vml" xmlns:o="urn:schemas-microsoft-com:office:office" xmlns:mc="http://schemas.openxmlformats.org/markup-compatibility/2006" xmlns:cx1="http://schemas.microsoft.com/office/drawing/2015/9/8/chartex" xmlns:cx="http://schemas.microsoft.com/office/drawing/2014/chartex" xmlns:wpc="http://schemas.microsoft.com/office/word/2010/wordprocessingCanvas" xmlns="">
+                          <a14:imgProps xmlns="" xmlns:wpc="http://schemas.microsoft.com/office/word/2010/wordprocessingCanvas" xmlns:cx="http://schemas.microsoft.com/office/drawing/2014/chartex" xmlns:cx1="http://schemas.microsoft.com/office/drawing/2015/9/8/chartex" xmlns:mc="http://schemas.openxmlformats.org/markup-compatibility/2006" xmlns:o="urn:schemas-microsoft-com:office:office" xmlns:v="urn:schemas-microsoft-com:vml" xmlns:wp14="http://schemas.microsoft.com/office/word/2010/wordprocessingDrawing" xmlns:w10="urn:schemas-microsoft-com:office:word" xmlns:w="http://schemas.openxmlformats.org/wordprocessingml/2006/main" xmlns:w14="http://schemas.microsoft.com/office/word/2010/wordml" xmlns:w15="http://schemas.microsoft.com/office/word/2012/wordml" xmlns:w16se="http://schemas.microsoft.com/office/word/2015/wordml/symex" xmlns:wpg="http://schemas.microsoft.com/office/word/2010/wordprocessingGroup" xmlns:wpi="http://schemas.microsoft.com/office/word/2010/wordprocessingInk" xmlns:wps="http://schemas.microsoft.com/office/word/2010/wordprocessingShape" xmlns:a14="http://schemas.microsoft.com/office/drawing/2010/main" xmlns:arto="http://schemas.microsoft.com/office/word/2006/arto">
                             <a14:imgLayer r:embed="rId36">
                               <a14:imgEffect>
                                 <a14:saturation sat="0"/>
@@ -14754,7 +14754,7 @@
                     <a:blip r:embed="rId37">
                       <a:extLst>
                         <a:ext uri="{BEBA8EAE-BF5A-486C-A8C5-ECC9F3942E4B}">
-                          <a14:imgProps xmlns:arto="http://schemas.microsoft.com/office/word/2006/arto" xmlns:a14="http://schemas.microsoft.com/office/drawing/2010/main" xmlns:wps="http://schemas.microsoft.com/office/word/2010/wordprocessingShape" xmlns:wpi="http://schemas.microsoft.com/office/word/2010/wordprocessingInk" xmlns:wpg="http://schemas.microsoft.com/office/word/2010/wordprocessingGroup" xmlns:w16se="http://schemas.microsoft.com/office/word/2015/wordml/symex" xmlns:w15="http://schemas.microsoft.com/office/word/2012/wordml" xmlns:w14="http://schemas.microsoft.com/office/word/2010/wordml" xmlns:w="http://schemas.openxmlformats.org/wordprocessingml/2006/main" xmlns:w10="urn:schemas-microsoft-com:office:word" xmlns:wp14="http://schemas.microsoft.com/office/word/2010/wordprocessingDrawing" xmlns:v="urn:schemas-microsoft-com:vml" xmlns:o="urn:schemas-microsoft-com:office:office" xmlns:mc="http://schemas.openxmlformats.org/markup-compatibility/2006" xmlns:cx1="http://schemas.microsoft.com/office/drawing/2015/9/8/chartex" xmlns:cx="http://schemas.microsoft.com/office/drawing/2014/chartex" xmlns:wpc="http://schemas.microsoft.com/office/word/2010/wordprocessingCanvas" xmlns="">
+                          <a14:imgProps xmlns="" xmlns:wpc="http://schemas.microsoft.com/office/word/2010/wordprocessingCanvas" xmlns:cx="http://schemas.microsoft.com/office/drawing/2014/chartex" xmlns:cx1="http://schemas.microsoft.com/office/drawing/2015/9/8/chartex" xmlns:mc="http://schemas.openxmlformats.org/markup-compatibility/2006" xmlns:o="urn:schemas-microsoft-com:office:office" xmlns:v="urn:schemas-microsoft-com:vml" xmlns:wp14="http://schemas.microsoft.com/office/word/2010/wordprocessingDrawing" xmlns:w10="urn:schemas-microsoft-com:office:word" xmlns:w="http://schemas.openxmlformats.org/wordprocessingml/2006/main" xmlns:w14="http://schemas.microsoft.com/office/word/2010/wordml" xmlns:w15="http://schemas.microsoft.com/office/word/2012/wordml" xmlns:w16se="http://schemas.microsoft.com/office/word/2015/wordml/symex" xmlns:wpg="http://schemas.microsoft.com/office/word/2010/wordprocessingGroup" xmlns:wpi="http://schemas.microsoft.com/office/word/2010/wordprocessingInk" xmlns:wps="http://schemas.microsoft.com/office/word/2010/wordprocessingShape" xmlns:a14="http://schemas.microsoft.com/office/drawing/2010/main" xmlns:arto="http://schemas.microsoft.com/office/word/2006/arto">
                             <a14:imgLayer r:embed="rId38">
                               <a14:imgEffect>
                                 <a14:saturation sat="0"/>
@@ -14763,7 +14763,7 @@
                           </a14:imgProps>
                         </a:ext>
                         <a:ext uri="{28A0092B-C50C-407E-A947-70E740481C1C}">
-                          <a14:useLocalDpi xmlns:arto="http://schemas.microsoft.com/office/word/2006/arto" xmlns:a14="http://schemas.microsoft.com/office/drawing/2010/main" xmlns:wps="http://schemas.microsoft.com/office/word/2010/wordprocessingShape" xmlns:wpi="http://schemas.microsoft.com/office/word/2010/wordprocessingInk" xmlns:wpg="http://schemas.microsoft.com/office/word/2010/wordprocessingGroup" xmlns:w16se="http://schemas.microsoft.com/office/word/2015/wordml/symex" xmlns:w15="http://schemas.microsoft.com/office/word/2012/wordml" xmlns:w14="http://schemas.microsoft.com/office/word/2010/wordml" xmlns:w="http://schemas.openxmlformats.org/wordprocessingml/2006/main" xmlns:w10="urn:schemas-microsoft-com:office:word" xmlns:wp14="http://schemas.microsoft.com/office/word/2010/wordprocessingDrawing" xmlns:v="urn:schemas-microsoft-com:vml" xmlns:o="urn:schemas-microsoft-com:office:office" xmlns:mc="http://schemas.openxmlformats.org/markup-compatibility/2006" xmlns:cx1="http://schemas.microsoft.com/office/drawing/2015/9/8/chartex" xmlns:cx="http://schemas.microsoft.com/office/drawing/2014/chartex" xmlns:wpc="http://schemas.microsoft.com/office/word/2010/wordprocessingCanvas" xmlns="" val="0"/>
+                          <a14:useLocalDpi xmlns="" xmlns:wpc="http://schemas.microsoft.com/office/word/2010/wordprocessingCanvas" xmlns:cx="http://schemas.microsoft.com/office/drawing/2014/chartex" xmlns:cx1="http://schemas.microsoft.com/office/drawing/2015/9/8/chartex" xmlns:mc="http://schemas.openxmlformats.org/markup-compatibility/2006" xmlns:o="urn:schemas-microsoft-com:office:office" xmlns:v="urn:schemas-microsoft-com:vml" xmlns:wp14="http://schemas.microsoft.com/office/word/2010/wordprocessingDrawing" xmlns:w10="urn:schemas-microsoft-com:office:word" xmlns:w="http://schemas.openxmlformats.org/wordprocessingml/2006/main" xmlns:w14="http://schemas.microsoft.com/office/word/2010/wordml" xmlns:w15="http://schemas.microsoft.com/office/word/2012/wordml" xmlns:w16se="http://schemas.microsoft.com/office/word/2015/wordml/symex" xmlns:wpg="http://schemas.microsoft.com/office/word/2010/wordprocessingGroup" xmlns:wpi="http://schemas.microsoft.com/office/word/2010/wordprocessingInk" xmlns:wps="http://schemas.microsoft.com/office/word/2010/wordprocessingShape" xmlns:a14="http://schemas.microsoft.com/office/drawing/2010/main" xmlns:arto="http://schemas.microsoft.com/office/word/2006/arto" val="0"/>
                         </a:ext>
                       </a:extLst>
                     </a:blip>
@@ -15286,7 +15286,7 @@
                     <a:blip r:embed="rId39">
                       <a:extLst>
                         <a:ext uri="{BEBA8EAE-BF5A-486C-A8C5-ECC9F3942E4B}">
-                          <a14:imgProps xmlns:arto="http://schemas.microsoft.com/office/word/2006/arto" xmlns:a14="http://schemas.microsoft.com/office/drawing/2010/main" xmlns:wps="http://schemas.microsoft.com/office/word/2010/wordprocessingShape" xmlns:wpi="http://schemas.microsoft.com/office/word/2010/wordprocessingInk" xmlns:wpg="http://schemas.microsoft.com/office/word/2010/wordprocessingGroup" xmlns:w16se="http://schemas.microsoft.com/office/word/2015/wordml/symex" xmlns:w15="http://schemas.microsoft.com/office/word/2012/wordml" xmlns:w14="http://schemas.microsoft.com/office/word/2010/wordml" xmlns:w="http://schemas.openxmlformats.org/wordprocessingml/2006/main" xmlns:w10="urn:schemas-microsoft-com:office:word" xmlns:wp14="http://schemas.microsoft.com/office/word/2010/wordprocessingDrawing" xmlns:v="urn:schemas-microsoft-com:vml" xmlns:o="urn:schemas-microsoft-com:office:office" xmlns:mc="http://schemas.openxmlformats.org/markup-compatibility/2006" xmlns:cx1="http://schemas.microsoft.com/office/drawing/2015/9/8/chartex" xmlns:cx="http://schemas.microsoft.com/office/drawing/2014/chartex" xmlns:wpc="http://schemas.microsoft.com/office/word/2010/wordprocessingCanvas" xmlns="">
+                          <a14:imgProps xmlns="" xmlns:wpc="http://schemas.microsoft.com/office/word/2010/wordprocessingCanvas" xmlns:cx="http://schemas.microsoft.com/office/drawing/2014/chartex" xmlns:cx1="http://schemas.microsoft.com/office/drawing/2015/9/8/chartex" xmlns:mc="http://schemas.openxmlformats.org/markup-compatibility/2006" xmlns:o="urn:schemas-microsoft-com:office:office" xmlns:v="urn:schemas-microsoft-com:vml" xmlns:wp14="http://schemas.microsoft.com/office/word/2010/wordprocessingDrawing" xmlns:w10="urn:schemas-microsoft-com:office:word" xmlns:w="http://schemas.openxmlformats.org/wordprocessingml/2006/main" xmlns:w14="http://schemas.microsoft.com/office/word/2010/wordml" xmlns:w15="http://schemas.microsoft.com/office/word/2012/wordml" xmlns:w16se="http://schemas.microsoft.com/office/word/2015/wordml/symex" xmlns:wpg="http://schemas.microsoft.com/office/word/2010/wordprocessingGroup" xmlns:wpi="http://schemas.microsoft.com/office/word/2010/wordprocessingInk" xmlns:wps="http://schemas.microsoft.com/office/word/2010/wordprocessingShape" xmlns:a14="http://schemas.microsoft.com/office/drawing/2010/main" xmlns:arto="http://schemas.microsoft.com/office/word/2006/arto">
                             <a14:imgLayer r:embed="rId40">
                               <a14:imgEffect>
                                 <a14:sharpenSoften amount="50000"/>
@@ -15318,7 +15318,7 @@
                     </a:ln>
                     <a:extLst>
                       <a:ext uri="{53640926-AAD7-44D8-BBD7-CCE9431645EC}">
-                        <a14:shadowObscured xmlns:arto="http://schemas.microsoft.com/office/word/2006/arto" xmlns:a14="http://schemas.microsoft.com/office/drawing/2010/main" xmlns:wps="http://schemas.microsoft.com/office/word/2010/wordprocessingShape" xmlns:wpi="http://schemas.microsoft.com/office/word/2010/wordprocessingInk" xmlns:wpg="http://schemas.microsoft.com/office/word/2010/wordprocessingGroup" xmlns:w16se="http://schemas.microsoft.com/office/word/2015/wordml/symex" xmlns:w15="http://schemas.microsoft.com/office/word/2012/wordml" xmlns:w14="http://schemas.microsoft.com/office/word/2010/wordml" xmlns:w="http://schemas.openxmlformats.org/wordprocessingml/2006/main" xmlns:w10="urn:schemas-microsoft-com:office:word" xmlns:wp14="http://schemas.microsoft.com/office/word/2010/wordprocessingDrawing" xmlns:v="urn:schemas-microsoft-com:vml" xmlns:o="urn:schemas-microsoft-com:office:office" xmlns:mc="http://schemas.openxmlformats.org/markup-compatibility/2006" xmlns:cx1="http://schemas.microsoft.com/office/drawing/2015/9/8/chartex" xmlns:cx="http://schemas.microsoft.com/office/drawing/2014/chartex" xmlns:wpc="http://schemas.microsoft.com/office/word/2010/wordprocessingCanvas" xmlns=""/>
+                        <a14:shadowObscured xmlns="" xmlns:wpc="http://schemas.microsoft.com/office/word/2010/wordprocessingCanvas" xmlns:cx="http://schemas.microsoft.com/office/drawing/2014/chartex" xmlns:cx1="http://schemas.microsoft.com/office/drawing/2015/9/8/chartex" xmlns:mc="http://schemas.openxmlformats.org/markup-compatibility/2006" xmlns:o="urn:schemas-microsoft-com:office:office" xmlns:v="urn:schemas-microsoft-com:vml" xmlns:wp14="http://schemas.microsoft.com/office/word/2010/wordprocessingDrawing" xmlns:w10="urn:schemas-microsoft-com:office:word" xmlns:w="http://schemas.openxmlformats.org/wordprocessingml/2006/main" xmlns:w14="http://schemas.microsoft.com/office/word/2010/wordml" xmlns:w15="http://schemas.microsoft.com/office/word/2012/wordml" xmlns:w16se="http://schemas.microsoft.com/office/word/2015/wordml/symex" xmlns:wpg="http://schemas.microsoft.com/office/word/2010/wordprocessingGroup" xmlns:wpi="http://schemas.microsoft.com/office/word/2010/wordprocessingInk" xmlns:wps="http://schemas.microsoft.com/office/word/2010/wordprocessingShape" xmlns:a14="http://schemas.microsoft.com/office/drawing/2010/main" xmlns:arto="http://schemas.microsoft.com/office/word/2006/arto"/>
                       </a:ext>
                     </a:extLst>
                   </pic:spPr>
@@ -15631,7 +15631,7 @@
                     <a:blip r:embed="rId41">
                       <a:extLst>
                         <a:ext uri="{BEBA8EAE-BF5A-486C-A8C5-ECC9F3942E4B}">
-                          <a14:imgProps xmlns:arto="http://schemas.microsoft.com/office/word/2006/arto" xmlns:a14="http://schemas.microsoft.com/office/drawing/2010/main" xmlns:wps="http://schemas.microsoft.com/office/word/2010/wordprocessingShape" xmlns:wpi="http://schemas.microsoft.com/office/word/2010/wordprocessingInk" xmlns:wpg="http://schemas.microsoft.com/office/word/2010/wordprocessingGroup" xmlns:w16se="http://schemas.microsoft.com/office/word/2015/wordml/symex" xmlns:w15="http://schemas.microsoft.com/office/word/2012/wordml" xmlns:w14="http://schemas.microsoft.com/office/word/2010/wordml" xmlns:w="http://schemas.openxmlformats.org/wordprocessingml/2006/main" xmlns:w10="urn:schemas-microsoft-com:office:word" xmlns:wp14="http://schemas.microsoft.com/office/word/2010/wordprocessingDrawing" xmlns:v="urn:schemas-microsoft-com:vml" xmlns:o="urn:schemas-microsoft-com:office:office" xmlns:mc="http://schemas.openxmlformats.org/markup-compatibility/2006" xmlns:cx1="http://schemas.microsoft.com/office/drawing/2015/9/8/chartex" xmlns:cx="http://schemas.microsoft.com/office/drawing/2014/chartex" xmlns:wpc="http://schemas.microsoft.com/office/word/2010/wordprocessingCanvas" xmlns="">
+                          <a14:imgProps xmlns="" xmlns:wpc="http://schemas.microsoft.com/office/word/2010/wordprocessingCanvas" xmlns:cx="http://schemas.microsoft.com/office/drawing/2014/chartex" xmlns:cx1="http://schemas.microsoft.com/office/drawing/2015/9/8/chartex" xmlns:mc="http://schemas.openxmlformats.org/markup-compatibility/2006" xmlns:o="urn:schemas-microsoft-com:office:office" xmlns:v="urn:schemas-microsoft-com:vml" xmlns:wp14="http://schemas.microsoft.com/office/word/2010/wordprocessingDrawing" xmlns:w10="urn:schemas-microsoft-com:office:word" xmlns:w="http://schemas.openxmlformats.org/wordprocessingml/2006/main" xmlns:w14="http://schemas.microsoft.com/office/word/2010/wordml" xmlns:w15="http://schemas.microsoft.com/office/word/2012/wordml" xmlns:w16se="http://schemas.microsoft.com/office/word/2015/wordml/symex" xmlns:wpg="http://schemas.microsoft.com/office/word/2010/wordprocessingGroup" xmlns:wpi="http://schemas.microsoft.com/office/word/2010/wordprocessingInk" xmlns:wps="http://schemas.microsoft.com/office/word/2010/wordprocessingShape" xmlns:a14="http://schemas.microsoft.com/office/drawing/2010/main" xmlns:arto="http://schemas.microsoft.com/office/word/2006/arto">
                             <a14:imgLayer r:embed="rId42">
                               <a14:imgEffect>
                                 <a14:sharpenSoften amount="50000"/>
@@ -15663,7 +15663,7 @@
                     </a:ln>
                     <a:extLst>
                       <a:ext uri="{53640926-AAD7-44D8-BBD7-CCE9431645EC}">
-                        <a14:shadowObscured xmlns:arto="http://schemas.microsoft.com/office/word/2006/arto" xmlns:a14="http://schemas.microsoft.com/office/drawing/2010/main" xmlns:wps="http://schemas.microsoft.com/office/word/2010/wordprocessingShape" xmlns:wpi="http://schemas.microsoft.com/office/word/2010/wordprocessingInk" xmlns:wpg="http://schemas.microsoft.com/office/word/2010/wordprocessingGroup" xmlns:w16se="http://schemas.microsoft.com/office/word/2015/wordml/symex" xmlns:w15="http://schemas.microsoft.com/office/word/2012/wordml" xmlns:w14="http://schemas.microsoft.com/office/word/2010/wordml" xmlns:w="http://schemas.openxmlformats.org/wordprocessingml/2006/main" xmlns:w10="urn:schemas-microsoft-com:office:word" xmlns:wp14="http://schemas.microsoft.com/office/word/2010/wordprocessingDrawing" xmlns:v="urn:schemas-microsoft-com:vml" xmlns:o="urn:schemas-microsoft-com:office:office" xmlns:mc="http://schemas.openxmlformats.org/markup-compatibility/2006" xmlns:cx1="http://schemas.microsoft.com/office/drawing/2015/9/8/chartex" xmlns:cx="http://schemas.microsoft.com/office/drawing/2014/chartex" xmlns:wpc="http://schemas.microsoft.com/office/word/2010/wordprocessingCanvas" xmlns=""/>
+                        <a14:shadowObscured xmlns="" xmlns:wpc="http://schemas.microsoft.com/office/word/2010/wordprocessingCanvas" xmlns:cx="http://schemas.microsoft.com/office/drawing/2014/chartex" xmlns:cx1="http://schemas.microsoft.com/office/drawing/2015/9/8/chartex" xmlns:mc="http://schemas.openxmlformats.org/markup-compatibility/2006" xmlns:o="urn:schemas-microsoft-com:office:office" xmlns:v="urn:schemas-microsoft-com:vml" xmlns:wp14="http://schemas.microsoft.com/office/word/2010/wordprocessingDrawing" xmlns:w10="urn:schemas-microsoft-com:office:word" xmlns:w="http://schemas.openxmlformats.org/wordprocessingml/2006/main" xmlns:w14="http://schemas.microsoft.com/office/word/2010/wordml" xmlns:w15="http://schemas.microsoft.com/office/word/2012/wordml" xmlns:w16se="http://schemas.microsoft.com/office/word/2015/wordml/symex" xmlns:wpg="http://schemas.microsoft.com/office/word/2010/wordprocessingGroup" xmlns:wpi="http://schemas.microsoft.com/office/word/2010/wordprocessingInk" xmlns:wps="http://schemas.microsoft.com/office/word/2010/wordprocessingShape" xmlns:a14="http://schemas.microsoft.com/office/drawing/2010/main" xmlns:arto="http://schemas.microsoft.com/office/word/2006/arto"/>
                       </a:ext>
                     </a:extLst>
                   </pic:spPr>
@@ -16158,7 +16158,7 @@
                     <a:blip r:embed="rId43">
                       <a:extLst>
                         <a:ext uri="{BEBA8EAE-BF5A-486C-A8C5-ECC9F3942E4B}">
-                          <a14:imgProps xmlns:arto="http://schemas.microsoft.com/office/word/2006/arto" xmlns:a14="http://schemas.microsoft.com/office/drawing/2010/main" xmlns:wps="http://schemas.microsoft.com/office/word/2010/wordprocessingShape" xmlns:wpi="http://schemas.microsoft.com/office/word/2010/wordprocessingInk" xmlns:wpg="http://schemas.microsoft.com/office/word/2010/wordprocessingGroup" xmlns:w16se="http://schemas.microsoft.com/office/word/2015/wordml/symex" xmlns:w15="http://schemas.microsoft.com/office/word/2012/wordml" xmlns:w14="http://schemas.microsoft.com/office/word/2010/wordml" xmlns:w="http://schemas.openxmlformats.org/wordprocessingml/2006/main" xmlns:w10="urn:schemas-microsoft-com:office:word" xmlns:wp14="http://schemas.microsoft.com/office/word/2010/wordprocessingDrawing" xmlns:v="urn:schemas-microsoft-com:vml" xmlns:o="urn:schemas-microsoft-com:office:office" xmlns:mc="http://schemas.openxmlformats.org/markup-compatibility/2006" xmlns:cx1="http://schemas.microsoft.com/office/drawing/2015/9/8/chartex" xmlns:cx="http://schemas.microsoft.com/office/drawing/2014/chartex" xmlns:wpc="http://schemas.microsoft.com/office/word/2010/wordprocessingCanvas" xmlns="">
+                          <a14:imgProps xmlns="" xmlns:wpc="http://schemas.microsoft.com/office/word/2010/wordprocessingCanvas" xmlns:cx="http://schemas.microsoft.com/office/drawing/2014/chartex" xmlns:cx1="http://schemas.microsoft.com/office/drawing/2015/9/8/chartex" xmlns:mc="http://schemas.openxmlformats.org/markup-compatibility/2006" xmlns:o="urn:schemas-microsoft-com:office:office" xmlns:v="urn:schemas-microsoft-com:vml" xmlns:wp14="http://schemas.microsoft.com/office/word/2010/wordprocessingDrawing" xmlns:w10="urn:schemas-microsoft-com:office:word" xmlns:w="http://schemas.openxmlformats.org/wordprocessingml/2006/main" xmlns:w14="http://schemas.microsoft.com/office/word/2010/wordml" xmlns:w15="http://schemas.microsoft.com/office/word/2012/wordml" xmlns:w16se="http://schemas.microsoft.com/office/word/2015/wordml/symex" xmlns:wpg="http://schemas.microsoft.com/office/word/2010/wordprocessingGroup" xmlns:wpi="http://schemas.microsoft.com/office/word/2010/wordprocessingInk" xmlns:wps="http://schemas.microsoft.com/office/word/2010/wordprocessingShape" xmlns:a14="http://schemas.microsoft.com/office/drawing/2010/main" xmlns:arto="http://schemas.microsoft.com/office/word/2006/arto">
                             <a14:imgLayer r:embed="rId44">
                               <a14:imgEffect>
                                 <a14:sharpenSoften amount="50000"/>
@@ -16190,7 +16190,7 @@
                     </a:ln>
                     <a:extLst>
                       <a:ext uri="{53640926-AAD7-44D8-BBD7-CCE9431645EC}">
-                        <a14:shadowObscured xmlns:arto="http://schemas.microsoft.com/office/word/2006/arto" xmlns:a14="http://schemas.microsoft.com/office/drawing/2010/main" xmlns:wps="http://schemas.microsoft.com/office/word/2010/wordprocessingShape" xmlns:wpi="http://schemas.microsoft.com/office/word/2010/wordprocessingInk" xmlns:wpg="http://schemas.microsoft.com/office/word/2010/wordprocessingGroup" xmlns:w16se="http://schemas.microsoft.com/office/word/2015/wordml/symex" xmlns:w15="http://schemas.microsoft.com/office/word/2012/wordml" xmlns:w14="http://schemas.microsoft.com/office/word/2010/wordml" xmlns:w="http://schemas.openxmlformats.org/wordprocessingml/2006/main" xmlns:w10="urn:schemas-microsoft-com:office:word" xmlns:wp14="http://schemas.microsoft.com/office/word/2010/wordprocessingDrawing" xmlns:v="urn:schemas-microsoft-com:vml" xmlns:o="urn:schemas-microsoft-com:office:office" xmlns:mc="http://schemas.openxmlformats.org/markup-compatibility/2006" xmlns:cx1="http://schemas.microsoft.com/office/drawing/2015/9/8/chartex" xmlns:cx="http://schemas.microsoft.com/office/drawing/2014/chartex" xmlns:wpc="http://schemas.microsoft.com/office/word/2010/wordprocessingCanvas" xmlns=""/>
+                        <a14:shadowObscured xmlns="" xmlns:wpc="http://schemas.microsoft.com/office/word/2010/wordprocessingCanvas" xmlns:cx="http://schemas.microsoft.com/office/drawing/2014/chartex" xmlns:cx1="http://schemas.microsoft.com/office/drawing/2015/9/8/chartex" xmlns:mc="http://schemas.openxmlformats.org/markup-compatibility/2006" xmlns:o="urn:schemas-microsoft-com:office:office" xmlns:v="urn:schemas-microsoft-com:vml" xmlns:wp14="http://schemas.microsoft.com/office/word/2010/wordprocessingDrawing" xmlns:w10="urn:schemas-microsoft-com:office:word" xmlns:w="http://schemas.openxmlformats.org/wordprocessingml/2006/main" xmlns:w14="http://schemas.microsoft.com/office/word/2010/wordml" xmlns:w15="http://schemas.microsoft.com/office/word/2012/wordml" xmlns:w16se="http://schemas.microsoft.com/office/word/2015/wordml/symex" xmlns:wpg="http://schemas.microsoft.com/office/word/2010/wordprocessingGroup" xmlns:wpi="http://schemas.microsoft.com/office/word/2010/wordprocessingInk" xmlns:wps="http://schemas.microsoft.com/office/word/2010/wordprocessingShape" xmlns:a14="http://schemas.microsoft.com/office/drawing/2010/main" xmlns:arto="http://schemas.microsoft.com/office/word/2006/arto"/>
                       </a:ext>
                     </a:extLst>
                   </pic:spPr>
@@ -16675,7 +16675,7 @@
                     <a:blip r:embed="rId45">
                       <a:extLst>
                         <a:ext uri="{BEBA8EAE-BF5A-486C-A8C5-ECC9F3942E4B}">
-                          <a14:imgProps xmlns:arto="http://schemas.microsoft.com/office/word/2006/arto" xmlns:a14="http://schemas.microsoft.com/office/drawing/2010/main" xmlns:wps="http://schemas.microsoft.com/office/word/2010/wordprocessingShape" xmlns:wpi="http://schemas.microsoft.com/office/word/2010/wordprocessingInk" xmlns:wpg="http://schemas.microsoft.com/office/word/2010/wordprocessingGroup" xmlns:w16se="http://schemas.microsoft.com/office/word/2015/wordml/symex" xmlns:w15="http://schemas.microsoft.com/office/word/2012/wordml" xmlns:w14="http://schemas.microsoft.com/office/word/2010/wordml" xmlns:w="http://schemas.openxmlformats.org/wordprocessingml/2006/main" xmlns:w10="urn:schemas-microsoft-com:office:word" xmlns:wp14="http://schemas.microsoft.com/office/word/2010/wordprocessingDrawing" xmlns:v="urn:schemas-microsoft-com:vml" xmlns:o="urn:schemas-microsoft-com:office:office" xmlns:mc="http://schemas.openxmlformats.org/markup-compatibility/2006" xmlns:cx1="http://schemas.microsoft.com/office/drawing/2015/9/8/chartex" xmlns:cx="http://schemas.microsoft.com/office/drawing/2014/chartex" xmlns:wpc="http://schemas.microsoft.com/office/word/2010/wordprocessingCanvas" xmlns="">
+                          <a14:imgProps xmlns="" xmlns:wpc="http://schemas.microsoft.com/office/word/2010/wordprocessingCanvas" xmlns:cx="http://schemas.microsoft.com/office/drawing/2014/chartex" xmlns:cx1="http://schemas.microsoft.com/office/drawing/2015/9/8/chartex" xmlns:mc="http://schemas.openxmlformats.org/markup-compatibility/2006" xmlns:o="urn:schemas-microsoft-com:office:office" xmlns:v="urn:schemas-microsoft-com:vml" xmlns:wp14="http://schemas.microsoft.com/office/word/2010/wordprocessingDrawing" xmlns:w10="urn:schemas-microsoft-com:office:word" xmlns:w="http://schemas.openxmlformats.org/wordprocessingml/2006/main" xmlns:w14="http://schemas.microsoft.com/office/word/2010/wordml" xmlns:w15="http://schemas.microsoft.com/office/word/2012/wordml" xmlns:w16se="http://schemas.microsoft.com/office/word/2015/wordml/symex" xmlns:wpg="http://schemas.microsoft.com/office/word/2010/wordprocessingGroup" xmlns:wpi="http://schemas.microsoft.com/office/word/2010/wordprocessingInk" xmlns:wps="http://schemas.microsoft.com/office/word/2010/wordprocessingShape" xmlns:a14="http://schemas.microsoft.com/office/drawing/2010/main" xmlns:arto="http://schemas.microsoft.com/office/word/2006/arto">
                             <a14:imgLayer r:embed="rId46">
                               <a14:imgEffect>
                                 <a14:saturation sat="0"/>
@@ -16704,7 +16704,7 @@
                     </a:ln>
                     <a:extLst>
                       <a:ext uri="{53640926-AAD7-44D8-BBD7-CCE9431645EC}">
-                        <a14:shadowObscured xmlns:arto="http://schemas.microsoft.com/office/word/2006/arto" xmlns:a14="http://schemas.microsoft.com/office/drawing/2010/main" xmlns:wps="http://schemas.microsoft.com/office/word/2010/wordprocessingShape" xmlns:wpi="http://schemas.microsoft.com/office/word/2010/wordprocessingInk" xmlns:wpg="http://schemas.microsoft.com/office/word/2010/wordprocessingGroup" xmlns:w16se="http://schemas.microsoft.com/office/word/2015/wordml/symex" xmlns:w15="http://schemas.microsoft.com/office/word/2012/wordml" xmlns:w14="http://schemas.microsoft.com/office/word/2010/wordml" xmlns:w="http://schemas.openxmlformats.org/wordprocessingml/2006/main" xmlns:w10="urn:schemas-microsoft-com:office:word" xmlns:wp14="http://schemas.microsoft.com/office/word/2010/wordprocessingDrawing" xmlns:v="urn:schemas-microsoft-com:vml" xmlns:o="urn:schemas-microsoft-com:office:office" xmlns:mc="http://schemas.openxmlformats.org/markup-compatibility/2006" xmlns:cx1="http://schemas.microsoft.com/office/drawing/2015/9/8/chartex" xmlns:cx="http://schemas.microsoft.com/office/drawing/2014/chartex" xmlns:wpc="http://schemas.microsoft.com/office/word/2010/wordprocessingCanvas" xmlns=""/>
+                        <a14:shadowObscured xmlns="" xmlns:wpc="http://schemas.microsoft.com/office/word/2010/wordprocessingCanvas" xmlns:cx="http://schemas.microsoft.com/office/drawing/2014/chartex" xmlns:cx1="http://schemas.microsoft.com/office/drawing/2015/9/8/chartex" xmlns:mc="http://schemas.openxmlformats.org/markup-compatibility/2006" xmlns:o="urn:schemas-microsoft-com:office:office" xmlns:v="urn:schemas-microsoft-com:vml" xmlns:wp14="http://schemas.microsoft.com/office/word/2010/wordprocessingDrawing" xmlns:w10="urn:schemas-microsoft-com:office:word" xmlns:w="http://schemas.openxmlformats.org/wordprocessingml/2006/main" xmlns:w14="http://schemas.microsoft.com/office/word/2010/wordml" xmlns:w15="http://schemas.microsoft.com/office/word/2012/wordml" xmlns:w16se="http://schemas.microsoft.com/office/word/2015/wordml/symex" xmlns:wpg="http://schemas.microsoft.com/office/word/2010/wordprocessingGroup" xmlns:wpi="http://schemas.microsoft.com/office/word/2010/wordprocessingInk" xmlns:wps="http://schemas.microsoft.com/office/word/2010/wordprocessingShape" xmlns:a14="http://schemas.microsoft.com/office/drawing/2010/main" xmlns:arto="http://schemas.microsoft.com/office/word/2006/arto"/>
                       </a:ext>
                     </a:extLst>
                   </pic:spPr>
@@ -17058,7 +17058,7 @@
                     <a:blip r:embed="rId47">
                       <a:extLst>
                         <a:ext uri="{BEBA8EAE-BF5A-486C-A8C5-ECC9F3942E4B}">
-                          <a14:imgProps xmlns:arto="http://schemas.microsoft.com/office/word/2006/arto" xmlns:a14="http://schemas.microsoft.com/office/drawing/2010/main" xmlns:wps="http://schemas.microsoft.com/office/word/2010/wordprocessingShape" xmlns:wpi="http://schemas.microsoft.com/office/word/2010/wordprocessingInk" xmlns:wpg="http://schemas.microsoft.com/office/word/2010/wordprocessingGroup" xmlns:w16se="http://schemas.microsoft.com/office/word/2015/wordml/symex" xmlns:w15="http://schemas.microsoft.com/office/word/2012/wordml" xmlns:w14="http://schemas.microsoft.com/office/word/2010/wordml" xmlns:w="http://schemas.openxmlformats.org/wordprocessingml/2006/main" xmlns:w10="urn:schemas-microsoft-com:office:word" xmlns:wp14="http://schemas.microsoft.com/office/word/2010/wordprocessingDrawing" xmlns:v="urn:schemas-microsoft-com:vml" xmlns:o="urn:schemas-microsoft-com:office:office" xmlns:mc="http://schemas.openxmlformats.org/markup-compatibility/2006" xmlns:cx1="http://schemas.microsoft.com/office/drawing/2015/9/8/chartex" xmlns:cx="http://schemas.microsoft.com/office/drawing/2014/chartex" xmlns:wpc="http://schemas.microsoft.com/office/word/2010/wordprocessingCanvas" xmlns="">
+                          <a14:imgProps xmlns="" xmlns:wpc="http://schemas.microsoft.com/office/word/2010/wordprocessingCanvas" xmlns:cx="http://schemas.microsoft.com/office/drawing/2014/chartex" xmlns:cx1="http://schemas.microsoft.com/office/drawing/2015/9/8/chartex" xmlns:mc="http://schemas.openxmlformats.org/markup-compatibility/2006" xmlns:o="urn:schemas-microsoft-com:office:office" xmlns:v="urn:schemas-microsoft-com:vml" xmlns:wp14="http://schemas.microsoft.com/office/word/2010/wordprocessingDrawing" xmlns:w10="urn:schemas-microsoft-com:office:word" xmlns:w="http://schemas.openxmlformats.org/wordprocessingml/2006/main" xmlns:w14="http://schemas.microsoft.com/office/word/2010/wordml" xmlns:w15="http://schemas.microsoft.com/office/word/2012/wordml" xmlns:w16se="http://schemas.microsoft.com/office/word/2015/wordml/symex" xmlns:wpg="http://schemas.microsoft.com/office/word/2010/wordprocessingGroup" xmlns:wpi="http://schemas.microsoft.com/office/word/2010/wordprocessingInk" xmlns:wps="http://schemas.microsoft.com/office/word/2010/wordprocessingShape" xmlns:a14="http://schemas.microsoft.com/office/drawing/2010/main" xmlns:arto="http://schemas.microsoft.com/office/word/2006/arto">
                             <a14:imgLayer r:embed="rId48">
                               <a14:imgEffect>
                                 <a14:saturation sat="0"/>
@@ -17706,7 +17706,7 @@
                     <a:blip r:embed="rId49">
                       <a:extLst>
                         <a:ext uri="{BEBA8EAE-BF5A-486C-A8C5-ECC9F3942E4B}">
-                          <a14:imgProps xmlns:arto="http://schemas.microsoft.com/office/word/2006/arto" xmlns:a14="http://schemas.microsoft.com/office/drawing/2010/main" xmlns:wps="http://schemas.microsoft.com/office/word/2010/wordprocessingShape" xmlns:wpi="http://schemas.microsoft.com/office/word/2010/wordprocessingInk" xmlns:wpg="http://schemas.microsoft.com/office/word/2010/wordprocessingGroup" xmlns:w16se="http://schemas.microsoft.com/office/word/2015/wordml/symex" xmlns:w15="http://schemas.microsoft.com/office/word/2012/wordml" xmlns:w14="http://schemas.microsoft.com/office/word/2010/wordml" xmlns:w="http://schemas.openxmlformats.org/wordprocessingml/2006/main" xmlns:w10="urn:schemas-microsoft-com:office:word" xmlns:wp14="http://schemas.microsoft.com/office/word/2010/wordprocessingDrawing" xmlns:v="urn:schemas-microsoft-com:vml" xmlns:o="urn:schemas-microsoft-com:office:office" xmlns:mc="http://schemas.openxmlformats.org/markup-compatibility/2006" xmlns:cx1="http://schemas.microsoft.com/office/drawing/2015/9/8/chartex" xmlns:cx="http://schemas.microsoft.com/office/drawing/2014/chartex" xmlns:wpc="http://schemas.microsoft.com/office/word/2010/wordprocessingCanvas" xmlns="">
+                          <a14:imgProps xmlns="" xmlns:wpc="http://schemas.microsoft.com/office/word/2010/wordprocessingCanvas" xmlns:cx="http://schemas.microsoft.com/office/drawing/2014/chartex" xmlns:cx1="http://schemas.microsoft.com/office/drawing/2015/9/8/chartex" xmlns:mc="http://schemas.openxmlformats.org/markup-compatibility/2006" xmlns:o="urn:schemas-microsoft-com:office:office" xmlns:v="urn:schemas-microsoft-com:vml" xmlns:wp14="http://schemas.microsoft.com/office/word/2010/wordprocessingDrawing" xmlns:w10="urn:schemas-microsoft-com:office:word" xmlns:w="http://schemas.openxmlformats.org/wordprocessingml/2006/main" xmlns:w14="http://schemas.microsoft.com/office/word/2010/wordml" xmlns:w15="http://schemas.microsoft.com/office/word/2012/wordml" xmlns:w16se="http://schemas.microsoft.com/office/word/2015/wordml/symex" xmlns:wpg="http://schemas.microsoft.com/office/word/2010/wordprocessingGroup" xmlns:wpi="http://schemas.microsoft.com/office/word/2010/wordprocessingInk" xmlns:wps="http://schemas.microsoft.com/office/word/2010/wordprocessingShape" xmlns:a14="http://schemas.microsoft.com/office/drawing/2010/main" xmlns:arto="http://schemas.microsoft.com/office/word/2006/arto">
                             <a14:imgLayer r:embed="rId50">
                               <a14:imgEffect>
                                 <a14:saturation sat="0"/>
@@ -18204,7 +18204,7 @@
                     <a:blip r:embed="rId51">
                       <a:extLst>
                         <a:ext uri="{BEBA8EAE-BF5A-486C-A8C5-ECC9F3942E4B}">
-                          <a14:imgProps xmlns:arto="http://schemas.microsoft.com/office/word/2006/arto" xmlns:a14="http://schemas.microsoft.com/office/drawing/2010/main" xmlns:wps="http://schemas.microsoft.com/office/word/2010/wordprocessingShape" xmlns:wpi="http://schemas.microsoft.com/office/word/2010/wordprocessingInk" xmlns:wpg="http://schemas.microsoft.com/office/word/2010/wordprocessingGroup" xmlns:w16se="http://schemas.microsoft.com/office/word/2015/wordml/symex" xmlns:w15="http://schemas.microsoft.com/office/word/2012/wordml" xmlns:w14="http://schemas.microsoft.com/office/word/2010/wordml" xmlns:w="http://schemas.openxmlformats.org/wordprocessingml/2006/main" xmlns:w10="urn:schemas-microsoft-com:office:word" xmlns:wp14="http://schemas.microsoft.com/office/word/2010/wordprocessingDrawing" xmlns:v="urn:schemas-microsoft-com:vml" xmlns:o="urn:schemas-microsoft-com:office:office" xmlns:mc="http://schemas.openxmlformats.org/markup-compatibility/2006" xmlns:cx1="http://schemas.microsoft.com/office/drawing/2015/9/8/chartex" xmlns:cx="http://schemas.microsoft.com/office/drawing/2014/chartex" xmlns:wpc="http://schemas.microsoft.com/office/word/2010/wordprocessingCanvas" xmlns="">
+                          <a14:imgProps xmlns="" xmlns:wpc="http://schemas.microsoft.com/office/word/2010/wordprocessingCanvas" xmlns:cx="http://schemas.microsoft.com/office/drawing/2014/chartex" xmlns:cx1="http://schemas.microsoft.com/office/drawing/2015/9/8/chartex" xmlns:mc="http://schemas.openxmlformats.org/markup-compatibility/2006" xmlns:o="urn:schemas-microsoft-com:office:office" xmlns:v="urn:schemas-microsoft-com:vml" xmlns:wp14="http://schemas.microsoft.com/office/word/2010/wordprocessingDrawing" xmlns:w10="urn:schemas-microsoft-com:office:word" xmlns:w="http://schemas.openxmlformats.org/wordprocessingml/2006/main" xmlns:w14="http://schemas.microsoft.com/office/word/2010/wordml" xmlns:w15="http://schemas.microsoft.com/office/word/2012/wordml" xmlns:w16se="http://schemas.microsoft.com/office/word/2015/wordml/symex" xmlns:wpg="http://schemas.microsoft.com/office/word/2010/wordprocessingGroup" xmlns:wpi="http://schemas.microsoft.com/office/word/2010/wordprocessingInk" xmlns:wps="http://schemas.microsoft.com/office/word/2010/wordprocessingShape" xmlns:a14="http://schemas.microsoft.com/office/drawing/2010/main" xmlns:arto="http://schemas.microsoft.com/office/word/2006/arto">
                             <a14:imgLayer r:embed="rId52">
                               <a14:imgEffect>
                                 <a14:saturation sat="0"/>
@@ -18233,7 +18233,7 @@
                     </a:ln>
                     <a:extLst>
                       <a:ext uri="{53640926-AAD7-44D8-BBD7-CCE9431645EC}">
-                        <a14:shadowObscured xmlns:arto="http://schemas.microsoft.com/office/word/2006/arto" xmlns:a14="http://schemas.microsoft.com/office/drawing/2010/main" xmlns:wps="http://schemas.microsoft.com/office/word/2010/wordprocessingShape" xmlns:wpi="http://schemas.microsoft.com/office/word/2010/wordprocessingInk" xmlns:wpg="http://schemas.microsoft.com/office/word/2010/wordprocessingGroup" xmlns:w16se="http://schemas.microsoft.com/office/word/2015/wordml/symex" xmlns:w15="http://schemas.microsoft.com/office/word/2012/wordml" xmlns:w14="http://schemas.microsoft.com/office/word/2010/wordml" xmlns:w="http://schemas.openxmlformats.org/wordprocessingml/2006/main" xmlns:w10="urn:schemas-microsoft-com:office:word" xmlns:wp14="http://schemas.microsoft.com/office/word/2010/wordprocessingDrawing" xmlns:v="urn:schemas-microsoft-com:vml" xmlns:o="urn:schemas-microsoft-com:office:office" xmlns:mc="http://schemas.openxmlformats.org/markup-compatibility/2006" xmlns:cx1="http://schemas.microsoft.com/office/drawing/2015/9/8/chartex" xmlns:cx="http://schemas.microsoft.com/office/drawing/2014/chartex" xmlns:wpc="http://schemas.microsoft.com/office/word/2010/wordprocessingCanvas" xmlns=""/>
+                        <a14:shadowObscured xmlns="" xmlns:wpc="http://schemas.microsoft.com/office/word/2010/wordprocessingCanvas" xmlns:cx="http://schemas.microsoft.com/office/drawing/2014/chartex" xmlns:cx1="http://schemas.microsoft.com/office/drawing/2015/9/8/chartex" xmlns:mc="http://schemas.openxmlformats.org/markup-compatibility/2006" xmlns:o="urn:schemas-microsoft-com:office:office" xmlns:v="urn:schemas-microsoft-com:vml" xmlns:wp14="http://schemas.microsoft.com/office/word/2010/wordprocessingDrawing" xmlns:w10="urn:schemas-microsoft-com:office:word" xmlns:w="http://schemas.openxmlformats.org/wordprocessingml/2006/main" xmlns:w14="http://schemas.microsoft.com/office/word/2010/wordml" xmlns:w15="http://schemas.microsoft.com/office/word/2012/wordml" xmlns:w16se="http://schemas.microsoft.com/office/word/2015/wordml/symex" xmlns:wpg="http://schemas.microsoft.com/office/word/2010/wordprocessingGroup" xmlns:wpi="http://schemas.microsoft.com/office/word/2010/wordprocessingInk" xmlns:wps="http://schemas.microsoft.com/office/word/2010/wordprocessingShape" xmlns:a14="http://schemas.microsoft.com/office/drawing/2010/main" xmlns:arto="http://schemas.microsoft.com/office/word/2006/arto"/>
                       </a:ext>
                     </a:extLst>
                   </pic:spPr>
@@ -19754,7 +19754,7 @@
                       <a:grayscl/>
                       <a:extLst>
                         <a:ext uri="{BEBA8EAE-BF5A-486C-A8C5-ECC9F3942E4B}">
-                          <a14:imgProps xmlns:arto="http://schemas.microsoft.com/office/word/2006/arto" xmlns:a14="http://schemas.microsoft.com/office/drawing/2010/main" xmlns:wps="http://schemas.microsoft.com/office/word/2010/wordprocessingShape" xmlns:wpi="http://schemas.microsoft.com/office/word/2010/wordprocessingInk" xmlns:wpg="http://schemas.microsoft.com/office/word/2010/wordprocessingGroup" xmlns:w16se="http://schemas.microsoft.com/office/word/2015/wordml/symex" xmlns:w15="http://schemas.microsoft.com/office/word/2012/wordml" xmlns:w14="http://schemas.microsoft.com/office/word/2010/wordml" xmlns:w="http://schemas.openxmlformats.org/wordprocessingml/2006/main" xmlns:w10="urn:schemas-microsoft-com:office:word" xmlns:wp14="http://schemas.microsoft.com/office/word/2010/wordprocessingDrawing" xmlns:v="urn:schemas-microsoft-com:vml" xmlns:o="urn:schemas-microsoft-com:office:office" xmlns:mc="http://schemas.openxmlformats.org/markup-compatibility/2006" xmlns:cx1="http://schemas.microsoft.com/office/drawing/2015/9/8/chartex" xmlns:cx="http://schemas.microsoft.com/office/drawing/2014/chartex" xmlns:wpc="http://schemas.microsoft.com/office/word/2010/wordprocessingCanvas" xmlns="">
+                          <a14:imgProps xmlns="" xmlns:wpc="http://schemas.microsoft.com/office/word/2010/wordprocessingCanvas" xmlns:cx="http://schemas.microsoft.com/office/drawing/2014/chartex" xmlns:cx1="http://schemas.microsoft.com/office/drawing/2015/9/8/chartex" xmlns:mc="http://schemas.openxmlformats.org/markup-compatibility/2006" xmlns:o="urn:schemas-microsoft-com:office:office" xmlns:v="urn:schemas-microsoft-com:vml" xmlns:wp14="http://schemas.microsoft.com/office/word/2010/wordprocessingDrawing" xmlns:w10="urn:schemas-microsoft-com:office:word" xmlns:w="http://schemas.openxmlformats.org/wordprocessingml/2006/main" xmlns:w14="http://schemas.microsoft.com/office/word/2010/wordml" xmlns:w15="http://schemas.microsoft.com/office/word/2012/wordml" xmlns:w16se="http://schemas.microsoft.com/office/word/2015/wordml/symex" xmlns:wpg="http://schemas.microsoft.com/office/word/2010/wordprocessingGroup" xmlns:wpi="http://schemas.microsoft.com/office/word/2010/wordprocessingInk" xmlns:wps="http://schemas.microsoft.com/office/word/2010/wordprocessingShape" xmlns:a14="http://schemas.microsoft.com/office/drawing/2010/main" xmlns:arto="http://schemas.microsoft.com/office/word/2006/arto">
                             <a14:imgLayer r:embed="rId54">
                               <a14:imgEffect>
                                 <a14:sharpenSoften amount="50000"/>
@@ -19766,7 +19766,7 @@
                           </a14:imgProps>
                         </a:ext>
                         <a:ext uri="{28A0092B-C50C-407E-A947-70E740481C1C}">
-                          <a14:useLocalDpi xmlns:arto="http://schemas.microsoft.com/office/word/2006/arto" xmlns:a14="http://schemas.microsoft.com/office/drawing/2010/main" xmlns:wps="http://schemas.microsoft.com/office/word/2010/wordprocessingShape" xmlns:wpi="http://schemas.microsoft.com/office/word/2010/wordprocessingInk" xmlns:wpg="http://schemas.microsoft.com/office/word/2010/wordprocessingGroup" xmlns:w16se="http://schemas.microsoft.com/office/word/2015/wordml/symex" xmlns:w15="http://schemas.microsoft.com/office/word/2012/wordml" xmlns:w14="http://schemas.microsoft.com/office/word/2010/wordml" xmlns:w="http://schemas.openxmlformats.org/wordprocessingml/2006/main" xmlns:w10="urn:schemas-microsoft-com:office:word" xmlns:wp14="http://schemas.microsoft.com/office/word/2010/wordprocessingDrawing" xmlns:v="urn:schemas-microsoft-com:vml" xmlns:o="urn:schemas-microsoft-com:office:office" xmlns:mc="http://schemas.openxmlformats.org/markup-compatibility/2006" xmlns:cx1="http://schemas.microsoft.com/office/drawing/2015/9/8/chartex" xmlns:cx="http://schemas.microsoft.com/office/drawing/2014/chartex" xmlns:wpc="http://schemas.microsoft.com/office/word/2010/wordprocessingCanvas" xmlns="" val="0"/>
+                          <a14:useLocalDpi xmlns="" xmlns:wpc="http://schemas.microsoft.com/office/word/2010/wordprocessingCanvas" xmlns:cx="http://schemas.microsoft.com/office/drawing/2014/chartex" xmlns:cx1="http://schemas.microsoft.com/office/drawing/2015/9/8/chartex" xmlns:mc="http://schemas.openxmlformats.org/markup-compatibility/2006" xmlns:o="urn:schemas-microsoft-com:office:office" xmlns:v="urn:schemas-microsoft-com:vml" xmlns:wp14="http://schemas.microsoft.com/office/word/2010/wordprocessingDrawing" xmlns:w10="urn:schemas-microsoft-com:office:word" xmlns:w="http://schemas.openxmlformats.org/wordprocessingml/2006/main" xmlns:w14="http://schemas.microsoft.com/office/word/2010/wordml" xmlns:w15="http://schemas.microsoft.com/office/word/2012/wordml" xmlns:w16se="http://schemas.microsoft.com/office/word/2015/wordml/symex" xmlns:wpg="http://schemas.microsoft.com/office/word/2010/wordprocessingGroup" xmlns:wpi="http://schemas.microsoft.com/office/word/2010/wordprocessingInk" xmlns:wps="http://schemas.microsoft.com/office/word/2010/wordprocessingShape" xmlns:a14="http://schemas.microsoft.com/office/drawing/2010/main" xmlns:arto="http://schemas.microsoft.com/office/word/2006/arto" val="0"/>
                         </a:ext>
                       </a:extLst>
                     </a:blip>
@@ -19910,7 +19910,7 @@
                       <a:grayscl/>
                       <a:extLst>
                         <a:ext uri="{BEBA8EAE-BF5A-486C-A8C5-ECC9F3942E4B}">
-                          <a14:imgProps xmlns:arto="http://schemas.microsoft.com/office/word/2006/arto" xmlns:a14="http://schemas.microsoft.com/office/drawing/2010/main" xmlns:wps="http://schemas.microsoft.com/office/word/2010/wordprocessingShape" xmlns:wpi="http://schemas.microsoft.com/office/word/2010/wordprocessingInk" xmlns:wpg="http://schemas.microsoft.com/office/word/2010/wordprocessingGroup" xmlns:w16se="http://schemas.microsoft.com/office/word/2015/wordml/symex" xmlns:w15="http://schemas.microsoft.com/office/word/2012/wordml" xmlns:w14="http://schemas.microsoft.com/office/word/2010/wordml" xmlns:w="http://schemas.openxmlformats.org/wordprocessingml/2006/main" xmlns:w10="urn:schemas-microsoft-com:office:word" xmlns:wp14="http://schemas.microsoft.com/office/word/2010/wordprocessingDrawing" xmlns:v="urn:schemas-microsoft-com:vml" xmlns:o="urn:schemas-microsoft-com:office:office" xmlns:mc="http://schemas.openxmlformats.org/markup-compatibility/2006" xmlns:cx1="http://schemas.microsoft.com/office/drawing/2015/9/8/chartex" xmlns:cx="http://schemas.microsoft.com/office/drawing/2014/chartex" xmlns:wpc="http://schemas.microsoft.com/office/word/2010/wordprocessingCanvas" xmlns="">
+                          <a14:imgProps xmlns="" xmlns:wpc="http://schemas.microsoft.com/office/word/2010/wordprocessingCanvas" xmlns:cx="http://schemas.microsoft.com/office/drawing/2014/chartex" xmlns:cx1="http://schemas.microsoft.com/office/drawing/2015/9/8/chartex" xmlns:mc="http://schemas.openxmlformats.org/markup-compatibility/2006" xmlns:o="urn:schemas-microsoft-com:office:office" xmlns:v="urn:schemas-microsoft-com:vml" xmlns:wp14="http://schemas.microsoft.com/office/word/2010/wordprocessingDrawing" xmlns:w10="urn:schemas-microsoft-com:office:word" xmlns:w="http://schemas.openxmlformats.org/wordprocessingml/2006/main" xmlns:w14="http://schemas.microsoft.com/office/word/2010/wordml" xmlns:w15="http://schemas.microsoft.com/office/word/2012/wordml" xmlns:w16se="http://schemas.microsoft.com/office/word/2015/wordml/symex" xmlns:wpg="http://schemas.microsoft.com/office/word/2010/wordprocessingGroup" xmlns:wpi="http://schemas.microsoft.com/office/word/2010/wordprocessingInk" xmlns:wps="http://schemas.microsoft.com/office/word/2010/wordprocessingShape" xmlns:a14="http://schemas.microsoft.com/office/drawing/2010/main" xmlns:arto="http://schemas.microsoft.com/office/word/2006/arto">
                             <a14:imgLayer r:embed="rId56">
                               <a14:imgEffect>
                                 <a14:sharpenSoften amount="50000"/>
@@ -19922,7 +19922,7 @@
                           </a14:imgProps>
                         </a:ext>
                         <a:ext uri="{28A0092B-C50C-407E-A947-70E740481C1C}">
-                          <a14:useLocalDpi xmlns:arto="http://schemas.microsoft.com/office/word/2006/arto" xmlns:a14="http://schemas.microsoft.com/office/drawing/2010/main" xmlns:wps="http://schemas.microsoft.com/office/word/2010/wordprocessingShape" xmlns:wpi="http://schemas.microsoft.com/office/word/2010/wordprocessingInk" xmlns:wpg="http://schemas.microsoft.com/office/word/2010/wordprocessingGroup" xmlns:w16se="http://schemas.microsoft.com/office/word/2015/wordml/symex" xmlns:w15="http://schemas.microsoft.com/office/word/2012/wordml" xmlns:w14="http://schemas.microsoft.com/office/word/2010/wordml" xmlns:w="http://schemas.openxmlformats.org/wordprocessingml/2006/main" xmlns:w10="urn:schemas-microsoft-com:office:word" xmlns:wp14="http://schemas.microsoft.com/office/word/2010/wordprocessingDrawing" xmlns:v="urn:schemas-microsoft-com:vml" xmlns:o="urn:schemas-microsoft-com:office:office" xmlns:mc="http://schemas.openxmlformats.org/markup-compatibility/2006" xmlns:cx1="http://schemas.microsoft.com/office/drawing/2015/9/8/chartex" xmlns:cx="http://schemas.microsoft.com/office/drawing/2014/chartex" xmlns:wpc="http://schemas.microsoft.com/office/word/2010/wordprocessingCanvas" xmlns="" val="0"/>
+                          <a14:useLocalDpi xmlns="" xmlns:wpc="http://schemas.microsoft.com/office/word/2010/wordprocessingCanvas" xmlns:cx="http://schemas.microsoft.com/office/drawing/2014/chartex" xmlns:cx1="http://schemas.microsoft.com/office/drawing/2015/9/8/chartex" xmlns:mc="http://schemas.openxmlformats.org/markup-compatibility/2006" xmlns:o="urn:schemas-microsoft-com:office:office" xmlns:v="urn:schemas-microsoft-com:vml" xmlns:wp14="http://schemas.microsoft.com/office/word/2010/wordprocessingDrawing" xmlns:w10="urn:schemas-microsoft-com:office:word" xmlns:w="http://schemas.openxmlformats.org/wordprocessingml/2006/main" xmlns:w14="http://schemas.microsoft.com/office/word/2010/wordml" xmlns:w15="http://schemas.microsoft.com/office/word/2012/wordml" xmlns:w16se="http://schemas.microsoft.com/office/word/2015/wordml/symex" xmlns:wpg="http://schemas.microsoft.com/office/word/2010/wordprocessingGroup" xmlns:wpi="http://schemas.microsoft.com/office/word/2010/wordprocessingInk" xmlns:wps="http://schemas.microsoft.com/office/word/2010/wordprocessingShape" xmlns:a14="http://schemas.microsoft.com/office/drawing/2010/main" xmlns:arto="http://schemas.microsoft.com/office/word/2006/arto" val="0"/>
                         </a:ext>
                       </a:extLst>
                     </a:blip>
@@ -22524,7 +22524,24 @@
           <w:szCs w:val="28"/>
           <w:lang w:val="en-US"/>
         </w:rPr>
-        <w:t>EthernetUDP</w:t>
+        <w:t>Ethernet</w:t>
+      </w:r>
+      <w:r>
+        <w:rPr>
+          <w:rFonts w:cs="Times New Roman"/>
+          <w:i/>
+          <w:szCs w:val="28"/>
+        </w:rPr>
+        <w:t xml:space="preserve"> </w:t>
+      </w:r>
+      <w:r>
+        <w:rPr>
+          <w:rFonts w:cs="Times New Roman"/>
+          <w:i/>
+          <w:szCs w:val="28"/>
+          <w:lang w:val="en-US"/>
+        </w:rPr>
+        <w:t>UDP</w:t>
       </w:r>
       <w:r>
         <w:rPr>
@@ -23733,7 +23750,6 @@
       <w:pPr>
         <w:pStyle w:val="aff5"/>
         <w:spacing w:after="240"/>
-        <w:jc w:val="left"/>
         <w:rPr>
           <w:rFonts w:cs="Times New Roman"/>
           <w:caps w:val="0"/>
@@ -23749,7 +23765,23 @@
           <w:szCs w:val="28"/>
         </w:rPr>
         <w:lastRenderedPageBreak/>
-        <w:t>ПриложениеД</w:t>
+        <w:t>Приложение</w:t>
+      </w:r>
+      <w:r>
+        <w:rPr>
+          <w:rFonts w:cs="Times New Roman"/>
+          <w:sz w:val="28"/>
+          <w:szCs w:val="28"/>
+        </w:rPr>
+        <w:t xml:space="preserve"> </w:t>
+      </w:r>
+      <w:r>
+        <w:rPr>
+          <w:rFonts w:cs="Times New Roman"/>
+          <w:sz w:val="28"/>
+          <w:szCs w:val="28"/>
+        </w:rPr>
+        <w:t>Д</w:t>
       </w:r>
       <w:r>
         <w:rPr>
@@ -23808,20 +23840,8 @@
     </w:p>
     <w:p>
       <w:pPr>
-        <w:pStyle w:val="ae"/>
-        <w:spacing w:before="240" w:after="240"/>
-        <w:jc w:val="both"/>
-        <w:rPr>
-          <w:rFonts w:cs="Times New Roman"/>
-          <w:szCs w:val="28"/>
-        </w:rPr>
-      </w:pPr>
-    </w:p>
-    <w:p>
-      <w:pPr>
         <w:pStyle w:val="ad"/>
         <w:spacing w:after="240"/>
-        <w:jc w:val="both"/>
         <w:rPr>
           <w:rFonts w:cs="Times New Roman"/>
           <w:szCs w:val="28"/>
@@ -23836,9 +23856,9 @@
         </w:rPr>
         <w:drawing>
           <wp:inline distT="0" distB="0" distL="0" distR="0">
-            <wp:extent cx="5624623" cy="3098533"/>
-            <wp:effectExtent l="0" t="0" r="0" b="6985"/>
-            <wp:docPr id="92" name="Рисунок 92"/>
+            <wp:extent cx="3815493" cy="3592990"/>
+            <wp:effectExtent l="19050" t="0" r="0" b="0"/>
+            <wp:docPr id="5" name="Рисунок 1" descr="C:\Users\Павел\Desktop\зад.jpg"/>
             <wp:cNvGraphicFramePr>
               <a:graphicFrameLocks xmlns:a="http://schemas.openxmlformats.org/drawingml/2006/main" noChangeAspect="1"/>
             </wp:cNvGraphicFramePr>
@@ -23846,23 +23866,33 @@
               <a:graphicData uri="http://schemas.openxmlformats.org/drawingml/2006/picture">
                 <pic:pic xmlns:pic="http://schemas.openxmlformats.org/drawingml/2006/picture">
                   <pic:nvPicPr>
-                    <pic:cNvPr id="1" name=""/>
-                    <pic:cNvPicPr/>
+                    <pic:cNvPr id="0" name="Picture 1" descr="C:\Users\Павел\Desktop\зад.jpg"/>
+                    <pic:cNvPicPr>
+                      <a:picLocks noChangeAspect="1" noChangeArrowheads="1"/>
+                    </pic:cNvPicPr>
                   </pic:nvPicPr>
                   <pic:blipFill>
                     <a:blip r:embed="rId57"/>
+                    <a:srcRect/>
                     <a:stretch>
                       <a:fillRect/>
                     </a:stretch>
                   </pic:blipFill>
-                  <pic:spPr>
+                  <pic:spPr bwMode="auto">
                     <a:xfrm>
                       <a:off x="0" y="0"/>
-                      <a:ext cx="5630832" cy="3101953"/>
+                      <a:ext cx="3818361" cy="3595690"/>
                     </a:xfrm>
                     <a:prstGeom prst="rect">
                       <a:avLst/>
                     </a:prstGeom>
+                    <a:noFill/>
+                    <a:ln w="9525">
+                      <a:noFill/>
+                      <a:miter lim="800000"/>
+                      <a:headEnd/>
+                      <a:tailEnd/>
+                    </a:ln>
                   </pic:spPr>
                 </pic:pic>
               </a:graphicData>
@@ -23885,16 +23915,25 @@
           <w:rFonts w:cs="Times New Roman"/>
           <w:szCs w:val="28"/>
         </w:rPr>
-        <w:t xml:space="preserve">Рисунок Д.1 – Лицевая сторона печатной платы </w:t>
-      </w:r>
-      <w:r>
-        <w:rPr>
-          <w:rFonts w:cs="Times New Roman"/>
-          <w:szCs w:val="28"/>
-        </w:rPr>
-        <w:br/>
-        <w:t>с электрорадиоэлементами</w:t>
-      </w:r>
+        <w:t xml:space="preserve">Рисунок Д.1 – </w:t>
+      </w:r>
+      <w:r>
+        <w:rPr>
+          <w:rFonts w:cs="Times New Roman"/>
+          <w:szCs w:val="28"/>
+        </w:rPr>
+        <w:t>Лицевая сторона печатной платы</w:t>
+      </w:r>
+    </w:p>
+    <w:p>
+      <w:pPr>
+        <w:pStyle w:val="ad"/>
+        <w:spacing w:after="240"/>
+        <w:rPr>
+          <w:rFonts w:cs="Times New Roman"/>
+          <w:szCs w:val="28"/>
+        </w:rPr>
+      </w:pPr>
       <w:r>
         <w:rPr>
           <w:rFonts w:cs="Times New Roman"/>
@@ -23904,9 +23943,9 @@
         </w:rPr>
         <w:drawing>
           <wp:inline distT="0" distB="0" distL="0" distR="0">
-            <wp:extent cx="5550195" cy="3532805"/>
-            <wp:effectExtent l="0" t="0" r="0" b="0"/>
-            <wp:docPr id="93" name="Рисунок 93"/>
+            <wp:extent cx="3748523" cy="3766316"/>
+            <wp:effectExtent l="19050" t="0" r="4327" b="0"/>
+            <wp:docPr id="9" name="Рисунок 2" descr="C:\Users\Павел\Desktop\экран.jpg"/>
             <wp:cNvGraphicFramePr>
               <a:graphicFrameLocks xmlns:a="http://schemas.openxmlformats.org/drawingml/2006/main" noChangeAspect="1"/>
             </wp:cNvGraphicFramePr>
@@ -23914,23 +23953,33 @@
               <a:graphicData uri="http://schemas.openxmlformats.org/drawingml/2006/picture">
                 <pic:pic xmlns:pic="http://schemas.openxmlformats.org/drawingml/2006/picture">
                   <pic:nvPicPr>
-                    <pic:cNvPr id="1" name=""/>
-                    <pic:cNvPicPr/>
+                    <pic:cNvPr id="0" name="Picture 2" descr="C:\Users\Павел\Desktop\экран.jpg"/>
+                    <pic:cNvPicPr>
+                      <a:picLocks noChangeAspect="1" noChangeArrowheads="1"/>
+                    </pic:cNvPicPr>
                   </pic:nvPicPr>
                   <pic:blipFill>
                     <a:blip r:embed="rId58"/>
+                    <a:srcRect/>
                     <a:stretch>
                       <a:fillRect/>
                     </a:stretch>
                   </pic:blipFill>
-                  <pic:spPr>
+                  <pic:spPr bwMode="auto">
                     <a:xfrm>
                       <a:off x="0" y="0"/>
-                      <a:ext cx="5552267" cy="3534124"/>
+                      <a:ext cx="3751390" cy="3769196"/>
                     </a:xfrm>
                     <a:prstGeom prst="rect">
                       <a:avLst/>
                     </a:prstGeom>
+                    <a:noFill/>
+                    <a:ln w="9525">
+                      <a:noFill/>
+                      <a:miter lim="800000"/>
+                      <a:headEnd/>
+                      <a:tailEnd/>
+                    </a:ln>
                   </pic:spPr>
                 </pic:pic>
               </a:graphicData>
@@ -23953,29 +24002,27 @@
           <w:rFonts w:cs="Times New Roman"/>
           <w:szCs w:val="28"/>
         </w:rPr>
-        <w:t xml:space="preserve">Рисунок Д.2 – Тыльная сторона печатной платы </w:t>
-      </w:r>
-      <w:r>
-        <w:rPr>
-          <w:rFonts w:cs="Times New Roman"/>
-          <w:szCs w:val="28"/>
-        </w:rPr>
-        <w:br/>
-        <w:t>с дисплейным модулем</w:t>
+        <w:t xml:space="preserve">Рисунок Д.2 – </w:t>
+      </w:r>
+      <w:r>
+        <w:rPr>
+          <w:rFonts w:cs="Times New Roman"/>
+          <w:szCs w:val="28"/>
+        </w:rPr>
+        <w:t>Тыльная сторона печатной платы</w:t>
       </w:r>
     </w:p>
     <w:p>
       <w:pPr>
         <w:pStyle w:val="aff5"/>
         <w:spacing w:after="240"/>
-        <w:jc w:val="left"/>
-        <w:rPr>
-          <w:rFonts w:cs="Times New Roman"/>
+        <w:rPr>
+          <w:rFonts w:cs="Times New Roman"/>
+          <w:caps w:val="0"/>
           <w:sz w:val="28"/>
           <w:szCs w:val="28"/>
         </w:rPr>
       </w:pPr>
-      <w:bookmarkStart w:id="98" w:name="_Toc7599382"/>
       <w:r>
         <w:rPr>
           <w:rFonts w:cs="Times New Roman"/>
@@ -23983,7 +24030,7 @@
           <w:szCs w:val="28"/>
         </w:rPr>
         <w:lastRenderedPageBreak/>
-        <w:t>приложение</w:t>
+        <w:t>Приложение</w:t>
       </w:r>
       <w:r>
         <w:rPr>
@@ -23991,7 +24038,7 @@
           <w:sz w:val="28"/>
           <w:szCs w:val="28"/>
         </w:rPr>
-        <w:t>Е</w:t>
+        <w:t xml:space="preserve"> Е</w:t>
       </w:r>
       <w:r>
         <w:rPr>
@@ -24020,24 +24067,22 @@
         </w:rPr>
         <w:t>)</w:t>
       </w:r>
-      <w:bookmarkEnd w:id="98"/>
-    </w:p>
-    <w:p>
-      <w:pPr>
-        <w:ind w:firstLine="0"/>
-        <w:rPr>
-          <w:rFonts w:cs="Times New Roman"/>
-          <w:b/>
-          <w:szCs w:val="28"/>
-        </w:rPr>
-      </w:pPr>
-      <w:r>
-        <w:rPr>
-          <w:rFonts w:cs="Times New Roman"/>
-          <w:b/>
-          <w:szCs w:val="28"/>
-        </w:rPr>
-        <w:t>Текстпрограммы</w:t>
+      <w:r>
+        <w:rPr>
+          <w:rFonts w:cs="Times New Roman"/>
+          <w:sz w:val="28"/>
+          <w:szCs w:val="28"/>
+        </w:rPr>
+        <w:br/>
+      </w:r>
+      <w:r>
+        <w:rPr>
+          <w:rFonts w:cs="Times New Roman"/>
+          <w:caps w:val="0"/>
+          <w:sz w:val="28"/>
+          <w:szCs w:val="28"/>
+        </w:rPr>
+        <w:t>Текст программы</w:t>
       </w:r>
     </w:p>
     <w:p>
@@ -24173,7 +24218,7 @@
             <w:noProof/>
             <w:color w:val="000000" w:themeColor="text1"/>
           </w:rPr>
-          <w:t>34</w:t>
+          <w:t>32</w:t>
         </w:r>
         <w:r>
           <w:rPr>
@@ -30560,7 +30605,7 @@
   <a:extraClrSchemeLst/>
   <a:extLst>
     <a:ext uri="{05A4C25C-085E-4340-85A3-A5531E510DB2}">
-      <thm15:themeFamily xmlns:thm15="http://schemas.microsoft.com/office/thememl/2012/main" xmlns="" name="Office Theme" id="{62F939B6-93AF-4DB8-9C6B-D6C7DFDC589F}" vid="{4A3C46E8-61CC-4603-A589-7422A47A8E4A}"/>
+      <thm15:themeFamily xmlns="" xmlns:thm15="http://schemas.microsoft.com/office/thememl/2012/main" name="Office Theme" id="{62F939B6-93AF-4DB8-9C6B-D6C7DFDC589F}" vid="{4A3C46E8-61CC-4603-A589-7422A47A8E4A}"/>
     </a:ext>
   </a:extLst>
 </a:theme>

</xml_diff>